<commit_message>
updated brief 4/05/2022 12:36pm
</commit_message>
<xml_diff>
--- a/complex brief.docx
+++ b/complex brief.docx
@@ -84,58 +84,7 @@
           <w:sz w:val="32"/>
           <w:szCs w:val="32"/>
         </w:rPr>
-        <w:t>A</w:t>
-      </w:r>
-      <w:r>
-        <w:rPr>
-          <w:sz w:val="32"/>
-          <w:szCs w:val="32"/>
-        </w:rPr>
-        <w:t xml:space="preserve">n </w:t>
-      </w:r>
-      <w:proofErr w:type="gramStart"/>
-      <w:r>
-        <w:rPr>
-          <w:sz w:val="32"/>
-          <w:szCs w:val="32"/>
-        </w:rPr>
-        <w:t>easy to use</w:t>
-      </w:r>
-      <w:proofErr w:type="gramEnd"/>
-      <w:r>
-        <w:rPr>
-          <w:sz w:val="32"/>
-          <w:szCs w:val="32"/>
-        </w:rPr>
-        <w:t xml:space="preserve"> </w:t>
-      </w:r>
-      <w:r>
-        <w:rPr>
-          <w:sz w:val="32"/>
-          <w:szCs w:val="32"/>
-        </w:rPr>
-        <w:t>package that aids developers with making a</w:t>
-      </w:r>
-      <w:r>
-        <w:rPr>
-          <w:sz w:val="32"/>
-          <w:szCs w:val="32"/>
-        </w:rPr>
-        <w:t>n online</w:t>
-      </w:r>
-      <w:r>
-        <w:rPr>
-          <w:sz w:val="32"/>
-          <w:szCs w:val="32"/>
-        </w:rPr>
-        <w:t xml:space="preserve"> City Builder / Colony Sim. </w:t>
-      </w:r>
-      <w:r>
-        <w:rPr>
-          <w:sz w:val="32"/>
-          <w:szCs w:val="32"/>
-        </w:rPr>
-        <w:t>Contains pre-made components and systems so the user can spend more time on other game mechanics, rather than spending time building a system for the game to work on.</w:t>
+        <w:t>An easy-to use package that will aid developers with developing online City Builders and Colony Sims. The package will contain pre-made components and scripts the developer can use to speed up their workflow. The developer will have more time to spend developing the other mechanics in the game, rather than spending time developing the underlining systems for the base game to work.</w:t>
       </w:r>
     </w:p>
     <w:p>
@@ -1162,17 +1111,8 @@
           <w:sz w:val="32"/>
           <w:szCs w:val="32"/>
         </w:rPr>
-        <w:t xml:space="preserve">How big is a single </w:t>
-      </w:r>
-      <w:proofErr w:type="gramStart"/>
-      <w:r>
-        <w:rPr>
-          <w:sz w:val="32"/>
-          <w:szCs w:val="32"/>
-        </w:rPr>
-        <w:t>node</w:t>
-      </w:r>
-      <w:proofErr w:type="gramEnd"/>
+        <w:t>How big is a single node</w:t>
+      </w:r>
     </w:p>
     <w:p>
       <w:pPr>
@@ -2533,179 +2473,124 @@
           <w:sz w:val="32"/>
           <w:szCs w:val="32"/>
         </w:rPr>
-        <w:t>A scriptable object</w:t>
-      </w:r>
-      <w:r>
-        <w:rPr>
-          <w:sz w:val="32"/>
-          <w:szCs w:val="32"/>
-        </w:rPr>
-        <w:t xml:space="preserve"> will be used to create and store all</w:t>
-      </w:r>
-      <w:r>
-        <w:rPr>
-          <w:sz w:val="32"/>
-          <w:szCs w:val="32"/>
-        </w:rPr>
-        <w:t xml:space="preserve"> developer created </w:t>
-      </w:r>
-      <w:r>
-        <w:rPr>
-          <w:sz w:val="32"/>
-          <w:szCs w:val="32"/>
-        </w:rPr>
-        <w:t>resources</w:t>
-      </w:r>
-      <w:r>
-        <w:rPr>
-          <w:sz w:val="32"/>
-          <w:szCs w:val="32"/>
-        </w:rPr>
-        <w:t xml:space="preserve"> </w:t>
-      </w:r>
-      <w:r>
-        <w:rPr>
-          <w:sz w:val="32"/>
-          <w:szCs w:val="32"/>
-        </w:rPr>
-        <w:t xml:space="preserve">and their </w:t>
-      </w:r>
-      <w:r>
-        <w:rPr>
-          <w:sz w:val="32"/>
-          <w:szCs w:val="32"/>
-        </w:rPr>
-        <w:t>attributes</w:t>
-      </w:r>
-      <w:r>
-        <w:rPr>
-          <w:sz w:val="32"/>
-          <w:szCs w:val="32"/>
-        </w:rPr>
-        <w:t xml:space="preserve"> </w:t>
-      </w:r>
-      <w:r>
-        <w:rPr>
-          <w:sz w:val="32"/>
-          <w:szCs w:val="32"/>
-        </w:rPr>
-        <w:t xml:space="preserve">as </w:t>
-      </w:r>
-      <w:r>
-        <w:rPr>
-          <w:sz w:val="32"/>
-          <w:szCs w:val="32"/>
-        </w:rPr>
-        <w:t>a list.</w:t>
-      </w:r>
-    </w:p>
-    <w:p>
-      <w:pPr>
-        <w:rPr>
-          <w:sz w:val="32"/>
-          <w:szCs w:val="32"/>
-        </w:rPr>
-      </w:pPr>
-      <w:r>
-        <w:rPr>
-          <w:sz w:val="32"/>
-          <w:szCs w:val="32"/>
-        </w:rPr>
-        <w:t xml:space="preserve">The </w:t>
-      </w:r>
-      <w:r>
-        <w:rPr>
-          <w:sz w:val="32"/>
-          <w:szCs w:val="32"/>
-        </w:rPr>
-        <w:t>resources and attributes will be accessible from other components and scripts.</w:t>
-      </w:r>
-    </w:p>
-    <w:p>
-      <w:pPr>
-        <w:rPr>
-          <w:sz w:val="32"/>
-          <w:szCs w:val="32"/>
-        </w:rPr>
-      </w:pPr>
-    </w:p>
-    <w:p>
-      <w:pPr>
-        <w:rPr>
-          <w:sz w:val="32"/>
-          <w:szCs w:val="32"/>
-        </w:rPr>
-      </w:pPr>
-      <w:r>
-        <w:rPr>
-          <w:sz w:val="32"/>
-          <w:szCs w:val="32"/>
-        </w:rPr>
-        <w:t>Diagram of how data in classes relate to each</w:t>
-      </w:r>
-      <w:r>
-        <w:rPr>
-          <w:sz w:val="32"/>
-          <w:szCs w:val="32"/>
-        </w:rPr>
-        <w:t xml:space="preserve"> </w:t>
-      </w:r>
-      <w:r>
-        <w:rPr>
-          <w:sz w:val="32"/>
-          <w:szCs w:val="32"/>
-        </w:rPr>
-        <w:t>other.</w:t>
-      </w:r>
-    </w:p>
-    <w:p>
-      <w:pPr>
-        <w:rPr>
-          <w:sz w:val="32"/>
-          <w:szCs w:val="32"/>
-        </w:rPr>
-      </w:pPr>
-    </w:p>
-    <w:p>
-      <w:pPr>
-        <w:rPr>
-          <w:sz w:val="32"/>
-          <w:szCs w:val="32"/>
-        </w:rPr>
-      </w:pPr>
-      <w:r>
-        <w:rPr>
-          <w:sz w:val="32"/>
-          <w:szCs w:val="32"/>
-        </w:rPr>
-        <w:t>Talks on teams, watch, off topic</w:t>
-      </w:r>
-    </w:p>
-    <w:p>
-      <w:pPr>
-        <w:rPr>
-          <w:sz w:val="32"/>
-          <w:szCs w:val="32"/>
-        </w:rPr>
-      </w:pPr>
-    </w:p>
-    <w:p>
-      <w:pPr>
+        <w:t xml:space="preserve">A scriptable object will be used to create the resources and their attributes as </w:t>
+      </w:r>
+      <w:r>
+        <w:rPr>
+          <w:sz w:val="32"/>
+          <w:szCs w:val="32"/>
+        </w:rPr>
+        <w:t>two separate</w:t>
+      </w:r>
+      <w:r>
+        <w:rPr>
+          <w:sz w:val="32"/>
+          <w:szCs w:val="32"/>
+        </w:rPr>
+        <w:t xml:space="preserve"> list.</w:t>
+      </w:r>
+    </w:p>
+    <w:p>
+      <w:pPr>
+        <w:rPr>
+          <w:sz w:val="32"/>
+          <w:szCs w:val="32"/>
+        </w:rPr>
+      </w:pPr>
+      <w:r>
+        <w:rPr>
+          <w:sz w:val="32"/>
+          <w:szCs w:val="32"/>
+        </w:rPr>
+        <w:t>The resources and attributes will be accessible from other components and scripts.</w:t>
+      </w:r>
+    </w:p>
+    <w:p>
+      <w:pPr>
+        <w:rPr>
+          <w:sz w:val="32"/>
+          <w:szCs w:val="32"/>
+        </w:rPr>
+      </w:pPr>
+      <w:r>
+        <w:rPr>
+          <w:noProof/>
+          <w:sz w:val="32"/>
+          <w:szCs w:val="32"/>
+        </w:rPr>
+        <w:drawing>
+          <wp:inline distT="0" distB="0" distL="0" distR="0" wp14:anchorId="7550C487" wp14:editId="32110DEF">
+            <wp:extent cx="5724525" cy="2705100"/>
+            <wp:effectExtent l="0" t="0" r="9525" b="0"/>
+            <wp:docPr id="1" name="Picture 1"/>
+            <wp:cNvGraphicFramePr>
+              <a:graphicFrameLocks xmlns:a="http://schemas.openxmlformats.org/drawingml/2006/main" noChangeAspect="1"/>
+            </wp:cNvGraphicFramePr>
+            <a:graphic xmlns:a="http://schemas.openxmlformats.org/drawingml/2006/main">
+              <a:graphicData uri="http://schemas.openxmlformats.org/drawingml/2006/picture">
+                <pic:pic xmlns:pic="http://schemas.openxmlformats.org/drawingml/2006/picture">
+                  <pic:nvPicPr>
+                    <pic:cNvPr id="0" name="Picture 1"/>
+                    <pic:cNvPicPr>
+                      <a:picLocks noChangeAspect="1" noChangeArrowheads="1"/>
+                    </pic:cNvPicPr>
+                  </pic:nvPicPr>
+                  <pic:blipFill>
+                    <a:blip r:embed="rId5">
+                      <a:extLst>
+                        <a:ext uri="{28A0092B-C50C-407E-A947-70E740481C1C}">
+                          <a14:useLocalDpi xmlns:a14="http://schemas.microsoft.com/office/drawing/2010/main" val="0"/>
+                        </a:ext>
+                      </a:extLst>
+                    </a:blip>
+                    <a:srcRect/>
+                    <a:stretch>
+                      <a:fillRect/>
+                    </a:stretch>
+                  </pic:blipFill>
+                  <pic:spPr bwMode="auto">
+                    <a:xfrm>
+                      <a:off x="0" y="0"/>
+                      <a:ext cx="5724525" cy="2705100"/>
+                    </a:xfrm>
+                    <a:prstGeom prst="rect">
+                      <a:avLst/>
+                    </a:prstGeom>
+                    <a:noFill/>
+                    <a:ln>
+                      <a:noFill/>
+                    </a:ln>
+                  </pic:spPr>
+                </pic:pic>
+              </a:graphicData>
+            </a:graphic>
+          </wp:inline>
+        </w:drawing>
+      </w:r>
+    </w:p>
+    <w:p>
+      <w:pPr>
+        <w:rPr>
+          <w:sz w:val="32"/>
+          <w:szCs w:val="32"/>
+        </w:rPr>
+      </w:pPr>
+    </w:p>
+    <w:p>
+      <w:pPr>
+        <w:rPr>
+          <w:sz w:val="32"/>
+          <w:szCs w:val="32"/>
+        </w:rPr>
+      </w:pPr>
+      <w:r>
         <w:rPr>
           <w:b/>
           <w:bCs/>
           <w:sz w:val="32"/>
           <w:szCs w:val="32"/>
         </w:rPr>
-      </w:pPr>
-      <w:r>
-        <w:rPr>
-          <w:b/>
-          <w:bCs/>
-          <w:sz w:val="32"/>
-          <w:szCs w:val="32"/>
-        </w:rPr>
-        <w:t>ITERATE ON AND EXPAND</w:t>
+        <w:t>Networking:</w:t>
       </w:r>
     </w:p>
     <w:p>
@@ -2819,6 +2704,7 @@
           <w:sz w:val="32"/>
           <w:szCs w:val="32"/>
         </w:rPr>
+        <w:lastRenderedPageBreak/>
         <w:t>Networking first, two players moving on plane, can see each</w:t>
       </w:r>
       <w:r>
@@ -2916,7 +2802,6 @@
           <w:sz w:val="32"/>
           <w:szCs w:val="32"/>
         </w:rPr>
-        <w:lastRenderedPageBreak/>
         <w:t>List of every object in game that has counter</w:t>
       </w:r>
     </w:p>
@@ -2932,23 +2817,7 @@
           <w:sz w:val="32"/>
           <w:szCs w:val="32"/>
         </w:rPr>
-        <w:t xml:space="preserve">Look at </w:t>
-      </w:r>
-      <w:proofErr w:type="gramStart"/>
-      <w:r>
-        <w:rPr>
-          <w:sz w:val="32"/>
-          <w:szCs w:val="32"/>
-        </w:rPr>
-        <w:t>data oriented</w:t>
-      </w:r>
-      <w:proofErr w:type="gramEnd"/>
-      <w:r>
-        <w:rPr>
-          <w:sz w:val="32"/>
-          <w:szCs w:val="32"/>
-        </w:rPr>
-        <w:t xml:space="preserve"> programming</w:t>
+        <w:t>Look at data oriented programming</w:t>
       </w:r>
     </w:p>
     <w:p>

</xml_diff>

<commit_message>
updated brief 4/05/2022 3:27pm
</commit_message>
<xml_diff>
--- a/complex brief.docx
+++ b/complex brief.docx
@@ -49,19 +49,12 @@
     <w:p>
       <w:pPr>
         <w:rPr>
-          <w:sz w:val="32"/>
-          <w:szCs w:val="32"/>
-        </w:rPr>
-      </w:pPr>
-      <w:r>
-        <w:rPr>
           <w:b/>
           <w:bCs/>
           <w:sz w:val="36"/>
           <w:szCs w:val="36"/>
         </w:rPr>
-        <w:t>What it is</w:t>
-      </w:r>
+      </w:pPr>
       <w:r>
         <w:rPr>
           <w:b/>
@@ -69,6 +62,15 @@
           <w:sz w:val="36"/>
           <w:szCs w:val="36"/>
         </w:rPr>
+        <w:t>What it is</w:t>
+      </w:r>
+      <w:r>
+        <w:rPr>
+          <w:b/>
+          <w:bCs/>
+          <w:sz w:val="36"/>
+          <w:szCs w:val="36"/>
+        </w:rPr>
         <w:t>:</w:t>
       </w:r>
     </w:p>
@@ -84,7 +86,163 @@
           <w:sz w:val="32"/>
           <w:szCs w:val="32"/>
         </w:rPr>
-        <w:t>An easy-to use package that will aid developers with developing online City Builders and Colony Sims. The package will contain pre-made components and scripts the developer can use to speed up their workflow. The developer will have more time to spend developing the other mechanics in the game, rather than spending time developing the underlining systems for the base game to work.</w:t>
+        <w:t>It is a modular network resource management system</w:t>
+      </w:r>
+      <w:r>
+        <w:rPr>
+          <w:sz w:val="32"/>
+          <w:szCs w:val="32"/>
+        </w:rPr>
+        <w:t xml:space="preserve"> that will be easy to implement by a developer, this can be used for </w:t>
+      </w:r>
+      <w:r>
+        <w:rPr>
+          <w:sz w:val="32"/>
+          <w:szCs w:val="32"/>
+        </w:rPr>
+        <w:t>developing online City Builders and Colony Sims. The package will contain pre-made</w:t>
+      </w:r>
+      <w:r>
+        <w:rPr>
+          <w:sz w:val="32"/>
+          <w:szCs w:val="32"/>
+        </w:rPr>
+        <w:t xml:space="preserve"> </w:t>
+      </w:r>
+      <w:r>
+        <w:rPr>
+          <w:b/>
+          <w:bCs/>
+          <w:sz w:val="40"/>
+          <w:szCs w:val="40"/>
+        </w:rPr>
+        <w:t>(what it contains)</w:t>
+      </w:r>
+      <w:r>
+        <w:rPr>
+          <w:sz w:val="40"/>
+          <w:szCs w:val="40"/>
+        </w:rPr>
+        <w:t xml:space="preserve"> </w:t>
+      </w:r>
+      <w:r>
+        <w:rPr>
+          <w:sz w:val="32"/>
+          <w:szCs w:val="32"/>
+        </w:rPr>
+        <w:t>the developer can use to speed up their workflow</w:t>
+      </w:r>
+      <w:r>
+        <w:rPr>
+          <w:sz w:val="32"/>
+          <w:szCs w:val="32"/>
+        </w:rPr>
+        <w:t xml:space="preserve">, </w:t>
+      </w:r>
+      <w:r>
+        <w:rPr>
+          <w:sz w:val="32"/>
+          <w:szCs w:val="32"/>
+        </w:rPr>
+        <w:t xml:space="preserve">this will </w:t>
+      </w:r>
+      <w:r>
+        <w:rPr>
+          <w:sz w:val="32"/>
+          <w:szCs w:val="32"/>
+        </w:rPr>
+        <w:t>allow</w:t>
+      </w:r>
+      <w:r>
+        <w:rPr>
+          <w:sz w:val="32"/>
+          <w:szCs w:val="32"/>
+        </w:rPr>
+        <w:t xml:space="preserve"> the</w:t>
+      </w:r>
+      <w:r>
+        <w:rPr>
+          <w:sz w:val="32"/>
+          <w:szCs w:val="32"/>
+        </w:rPr>
+        <w:t xml:space="preserve"> developer</w:t>
+      </w:r>
+      <w:r>
+        <w:rPr>
+          <w:sz w:val="32"/>
+          <w:szCs w:val="32"/>
+        </w:rPr>
+        <w:t xml:space="preserve"> to</w:t>
+      </w:r>
+      <w:r>
+        <w:rPr>
+          <w:sz w:val="32"/>
+          <w:szCs w:val="32"/>
+        </w:rPr>
+        <w:t xml:space="preserve"> </w:t>
+      </w:r>
+      <w:r>
+        <w:rPr>
+          <w:sz w:val="32"/>
+          <w:szCs w:val="32"/>
+        </w:rPr>
+        <w:t>integrate their systems and</w:t>
+      </w:r>
+      <w:r>
+        <w:rPr>
+          <w:sz w:val="32"/>
+          <w:szCs w:val="32"/>
+        </w:rPr>
+        <w:t xml:space="preserve"> </w:t>
+      </w:r>
+      <w:r>
+        <w:rPr>
+          <w:sz w:val="32"/>
+          <w:szCs w:val="32"/>
+        </w:rPr>
+        <w:t>the other</w:t>
+      </w:r>
+      <w:r>
+        <w:rPr>
+          <w:sz w:val="32"/>
+          <w:szCs w:val="32"/>
+        </w:rPr>
+        <w:t xml:space="preserve"> game</w:t>
+      </w:r>
+      <w:r>
+        <w:rPr>
+          <w:sz w:val="32"/>
+          <w:szCs w:val="32"/>
+        </w:rPr>
+        <w:t xml:space="preserve"> mechanics</w:t>
+      </w:r>
+      <w:r>
+        <w:rPr>
+          <w:sz w:val="32"/>
+          <w:szCs w:val="32"/>
+        </w:rPr>
+        <w:t>, fast tracking the</w:t>
+      </w:r>
+      <w:r>
+        <w:rPr>
+          <w:sz w:val="32"/>
+          <w:szCs w:val="32"/>
+        </w:rPr>
+        <w:t>ir</w:t>
+      </w:r>
+      <w:r>
+        <w:rPr>
+          <w:sz w:val="32"/>
+          <w:szCs w:val="32"/>
+        </w:rPr>
+        <w:t xml:space="preserve"> development cycle</w:t>
+      </w:r>
+      <w:r>
+        <w:rPr>
+          <w:sz w:val="32"/>
+          <w:szCs w:val="32"/>
+        </w:rPr>
+        <w:t>, rather than spending time developing the underlining systems for the base game to work.</w:t>
       </w:r>
     </w:p>
     <w:p>
@@ -976,6 +1134,13 @@
           <w:szCs w:val="32"/>
         </w:rPr>
       </w:pPr>
+      <w:r>
+        <w:rPr>
+          <w:sz w:val="32"/>
+          <w:szCs w:val="32"/>
+        </w:rPr>
+        <w:t>----------- put somewhere else</w:t>
+      </w:r>
     </w:p>
     <w:p>
       <w:pPr>
@@ -1387,7 +1552,7 @@
           <w:sz w:val="32"/>
           <w:szCs w:val="32"/>
         </w:rPr>
-        <w:t xml:space="preserve">How close together they spawn  – extension </w:t>
+        <w:t xml:space="preserve">How close together they spawn – extension </w:t>
       </w:r>
     </w:p>
     <w:p>
@@ -1467,27 +1632,27 @@
           <w:sz w:val="32"/>
           <w:szCs w:val="32"/>
         </w:rPr>
-        <w:t>How steep can the terrain it spawns on be  – extension</w:t>
-      </w:r>
-    </w:p>
-    <w:p>
-      <w:pPr>
-        <w:pStyle w:val="ListParagraph"/>
-        <w:numPr>
-          <w:ilvl w:val="0"/>
-          <w:numId w:val="3"/>
-        </w:numPr>
-        <w:rPr>
-          <w:sz w:val="32"/>
-          <w:szCs w:val="32"/>
-        </w:rPr>
-      </w:pPr>
-      <w:r>
-        <w:rPr>
-          <w:sz w:val="32"/>
-          <w:szCs w:val="32"/>
-        </w:rPr>
-        <w:t>How big is a single node  – extension</w:t>
+        <w:t>How steep can the terrain it spawns on be – extension</w:t>
+      </w:r>
+    </w:p>
+    <w:p>
+      <w:pPr>
+        <w:pStyle w:val="ListParagraph"/>
+        <w:numPr>
+          <w:ilvl w:val="0"/>
+          <w:numId w:val="3"/>
+        </w:numPr>
+        <w:rPr>
+          <w:sz w:val="32"/>
+          <w:szCs w:val="32"/>
+        </w:rPr>
+      </w:pPr>
+      <w:r>
+        <w:rPr>
+          <w:sz w:val="32"/>
+          <w:szCs w:val="32"/>
+        </w:rPr>
+        <w:t>How big is a single node – extension</w:t>
       </w:r>
     </w:p>
     <w:p>
@@ -1588,7 +1753,7 @@
           <w:szCs w:val="32"/>
         </w:rPr>
         <w:lastRenderedPageBreak/>
-        <w:t>Does it need a specific “fertility” to spawn, if so what level   – extension</w:t>
+        <w:t>Does it need a specific “fertility” to spawn, if so what level  – extension</w:t>
       </w:r>
     </w:p>
     <w:p>
@@ -1656,7 +1821,7 @@
           <w:sz w:val="32"/>
           <w:szCs w:val="32"/>
         </w:rPr>
-        <w:t>How big can it be – model of it   – extension</w:t>
+        <w:t>How big can it be – model of it  – extension</w:t>
       </w:r>
     </w:p>
     <w:p>
@@ -2012,7 +2177,7 @@
           <w:sz w:val="32"/>
           <w:szCs w:val="32"/>
         </w:rPr>
-        <w:t>Paths:   – extension</w:t>
+        <w:t>Paths:  – extension</w:t>
       </w:r>
     </w:p>
     <w:p>
@@ -2221,7 +2386,7 @@
           <w:sz w:val="32"/>
           <w:szCs w:val="32"/>
         </w:rPr>
-        <w:t>Agents:   – extension</w:t>
+        <w:t>Agents:  – extension</w:t>
       </w:r>
     </w:p>
     <w:p>
@@ -2302,6 +2467,36 @@
           <w:szCs w:val="32"/>
         </w:rPr>
         <w:t>The AI will have to be coded by user</w:t>
+      </w:r>
+    </w:p>
+    <w:p>
+      <w:pPr>
+        <w:rPr>
+          <w:sz w:val="32"/>
+          <w:szCs w:val="32"/>
+        </w:rPr>
+      </w:pPr>
+    </w:p>
+    <w:p>
+      <w:pPr>
+        <w:rPr>
+          <w:sz w:val="32"/>
+          <w:szCs w:val="32"/>
+        </w:rPr>
+      </w:pPr>
+      <w:r>
+        <w:rPr>
+          <w:sz w:val="32"/>
+          <w:szCs w:val="32"/>
+        </w:rPr>
+        <w:t>What specifically will be given access to</w:t>
+      </w:r>
+      <w:r>
+        <w:rPr>
+          <w:sz w:val="32"/>
+          <w:szCs w:val="32"/>
+        </w:rPr>
+        <w:t xml:space="preserve"> ^</w:t>
       </w:r>
     </w:p>
     <w:p>
@@ -2341,7 +2536,22 @@
           <w:sz w:val="32"/>
           <w:szCs w:val="32"/>
         </w:rPr>
-        <w:t>Research and list complex mathematical operations intended to use with Networking and systems within the Resource Management systems being created</w:t>
+        <w:t>Basic addition, subtraction, division, and multiplication.</w:t>
+      </w:r>
+    </w:p>
+    <w:p>
+      <w:pPr>
+        <w:rPr>
+          <w:sz w:val="32"/>
+          <w:szCs w:val="32"/>
+        </w:rPr>
+      </w:pPr>
+      <w:r>
+        <w:rPr>
+          <w:sz w:val="32"/>
+          <w:szCs w:val="32"/>
+        </w:rPr>
+        <w:t>Math behind graph showing rate of decay</w:t>
       </w:r>
     </w:p>
     <w:p>
@@ -2381,16 +2591,74 @@
           <w:sz w:val="32"/>
           <w:szCs w:val="32"/>
         </w:rPr>
-        <w:t>Research and list any advanced algorithms intended to use with Networking and systems within the Resource Management systems being created</w:t>
-      </w:r>
-    </w:p>
-    <w:p>
-      <w:pPr>
-        <w:rPr>
-          <w:sz w:val="32"/>
-          <w:szCs w:val="32"/>
-        </w:rPr>
-      </w:pPr>
+        <w:t xml:space="preserve">Constant rate of decay on </w:t>
+      </w:r>
+      <w:r>
+        <w:rPr>
+          <w:sz w:val="32"/>
+          <w:szCs w:val="32"/>
+        </w:rPr>
+        <w:t>resources no matter how many.</w:t>
+      </w:r>
+    </w:p>
+    <w:p>
+      <w:pPr>
+        <w:rPr>
+          <w:sz w:val="32"/>
+          <w:szCs w:val="32"/>
+        </w:rPr>
+      </w:pPr>
+      <w:r>
+        <w:rPr>
+          <w:sz w:val="32"/>
+          <w:szCs w:val="32"/>
+        </w:rPr>
+        <w:t>Graph showing rate of decay, can control with graph</w:t>
+      </w:r>
+      <w:r>
+        <w:rPr>
+          <w:sz w:val="32"/>
+          <w:szCs w:val="32"/>
+        </w:rPr>
+        <w:t xml:space="preserve"> ^</w:t>
+      </w:r>
+    </w:p>
+    <w:p>
+      <w:pPr>
+        <w:rPr>
+          <w:sz w:val="32"/>
+          <w:szCs w:val="32"/>
+        </w:rPr>
+      </w:pPr>
+    </w:p>
+    <w:p>
+      <w:pPr>
+        <w:rPr>
+          <w:sz w:val="32"/>
+          <w:szCs w:val="32"/>
+        </w:rPr>
+      </w:pPr>
+      <w:r>
+        <w:rPr>
+          <w:sz w:val="32"/>
+          <w:szCs w:val="32"/>
+        </w:rPr>
+        <w:t xml:space="preserve">More is </w:t>
+      </w:r>
+      <w:r>
+        <w:rPr>
+          <w:sz w:val="32"/>
+          <w:szCs w:val="32"/>
+        </w:rPr>
+        <w:t>two</w:t>
+      </w:r>
+      <w:r>
+        <w:rPr>
+          <w:sz w:val="32"/>
+          <w:szCs w:val="32"/>
+        </w:rPr>
+        <w:t xml:space="preserve"> parts above</w:t>
+      </w:r>
       <w:r>
         <w:rPr>
           <w:sz w:val="32"/>
@@ -2401,21 +2669,13 @@
     </w:p>
     <w:p>
       <w:pPr>
-        <w:rPr>
-          <w:sz w:val="36"/>
-          <w:szCs w:val="36"/>
-        </w:rPr>
-      </w:pPr>
-      <w:r>
         <w:rPr>
           <w:b/>
           <w:bCs/>
           <w:sz w:val="36"/>
           <w:szCs w:val="36"/>
         </w:rPr>
-        <w:lastRenderedPageBreak/>
-        <w:t>How the system</w:t>
-      </w:r>
+      </w:pPr>
       <w:r>
         <w:rPr>
           <w:b/>
@@ -2423,7 +2683,8 @@
           <w:sz w:val="36"/>
           <w:szCs w:val="36"/>
         </w:rPr>
-        <w:t>s</w:t>
+        <w:lastRenderedPageBreak/>
+        <w:t>How the system</w:t>
       </w:r>
       <w:r>
         <w:rPr>
@@ -2432,25 +2693,25 @@
           <w:sz w:val="36"/>
           <w:szCs w:val="36"/>
         </w:rPr>
-        <w:t xml:space="preserve"> will be modular:</w:t>
-      </w:r>
-    </w:p>
-    <w:p>
-      <w:pPr>
-        <w:rPr>
-          <w:sz w:val="32"/>
-          <w:szCs w:val="32"/>
-        </w:rPr>
-      </w:pPr>
+        <w:t>s</w:t>
+      </w:r>
       <w:r>
         <w:rPr>
           <w:b/>
           <w:bCs/>
-          <w:sz w:val="32"/>
-          <w:szCs w:val="32"/>
-        </w:rPr>
-        <w:t>Resource attribute</w:t>
-      </w:r>
+          <w:sz w:val="36"/>
+          <w:szCs w:val="36"/>
+        </w:rPr>
+        <w:t xml:space="preserve"> will be modular:</w:t>
+      </w:r>
+    </w:p>
+    <w:p>
+      <w:pPr>
+        <w:rPr>
+          <w:sz w:val="32"/>
+          <w:szCs w:val="32"/>
+        </w:rPr>
+      </w:pPr>
       <w:r>
         <w:rPr>
           <w:b/>
@@ -2458,6 +2719,119 @@
           <w:sz w:val="32"/>
           <w:szCs w:val="32"/>
         </w:rPr>
+        <w:t>Networking:</w:t>
+      </w:r>
+    </w:p>
+    <w:p>
+      <w:pPr>
+        <w:rPr>
+          <w:sz w:val="32"/>
+          <w:szCs w:val="32"/>
+        </w:rPr>
+      </w:pPr>
+      <w:r>
+        <w:rPr>
+          <w:sz w:val="32"/>
+          <w:szCs w:val="32"/>
+        </w:rPr>
+        <w:t>Will allow for the developer to specify what variables are to be passed to and from the server</w:t>
+      </w:r>
+      <w:r>
+        <w:rPr>
+          <w:sz w:val="32"/>
+          <w:szCs w:val="32"/>
+        </w:rPr>
+        <w:t>.</w:t>
+      </w:r>
+      <w:r>
+        <w:rPr>
+          <w:sz w:val="32"/>
+          <w:szCs w:val="32"/>
+        </w:rPr>
+        <w:t xml:space="preserve"> </w:t>
+      </w:r>
+      <w:r>
+        <w:rPr>
+          <w:sz w:val="32"/>
+          <w:szCs w:val="32"/>
+        </w:rPr>
+        <w:t>Will have</w:t>
+      </w:r>
+      <w:r>
+        <w:rPr>
+          <w:sz w:val="32"/>
+          <w:szCs w:val="32"/>
+        </w:rPr>
+        <w:t xml:space="preserve"> default variables to be passed in for the resource management system</w:t>
+      </w:r>
+      <w:r>
+        <w:rPr>
+          <w:sz w:val="32"/>
+          <w:szCs w:val="32"/>
+        </w:rPr>
+        <w:t xml:space="preserve"> that can be </w:t>
+      </w:r>
+      <w:r>
+        <w:rPr>
+          <w:sz w:val="32"/>
+          <w:szCs w:val="32"/>
+        </w:rPr>
+        <w:t>overridden</w:t>
+      </w:r>
+      <w:r>
+        <w:rPr>
+          <w:sz w:val="32"/>
+          <w:szCs w:val="32"/>
+        </w:rPr>
+        <w:t>.</w:t>
+      </w:r>
+    </w:p>
+    <w:p>
+      <w:pPr>
+        <w:rPr>
+          <w:sz w:val="32"/>
+          <w:szCs w:val="32"/>
+        </w:rPr>
+      </w:pPr>
+      <w:r>
+        <w:rPr>
+          <w:sz w:val="32"/>
+          <w:szCs w:val="32"/>
+        </w:rPr>
+        <w:t>What kind of connection, what to do if no response / unexpected response, every interaction made and if it is expected</w:t>
+      </w:r>
+    </w:p>
+    <w:p>
+      <w:pPr>
+        <w:rPr>
+          <w:sz w:val="36"/>
+          <w:szCs w:val="36"/>
+        </w:rPr>
+      </w:pPr>
+    </w:p>
+    <w:p>
+      <w:pPr>
+        <w:rPr>
+          <w:sz w:val="32"/>
+          <w:szCs w:val="32"/>
+        </w:rPr>
+      </w:pPr>
+      <w:r>
+        <w:rPr>
+          <w:b/>
+          <w:bCs/>
+          <w:sz w:val="32"/>
+          <w:szCs w:val="32"/>
+        </w:rPr>
+        <w:t>Resource attribute</w:t>
+      </w:r>
+      <w:r>
+        <w:rPr>
+          <w:b/>
+          <w:bCs/>
+          <w:sz w:val="32"/>
+          <w:szCs w:val="32"/>
+        </w:rPr>
         <w:t xml:space="preserve"> system:</w:t>
       </w:r>
     </w:p>
@@ -2503,6 +2877,21 @@
           <w:szCs w:val="32"/>
         </w:rPr>
         <w:t>The resources and attributes will be accessible from other components and scripts.</w:t>
+      </w:r>
+    </w:p>
+    <w:p>
+      <w:pPr>
+        <w:rPr>
+          <w:sz w:val="32"/>
+          <w:szCs w:val="32"/>
+        </w:rPr>
+      </w:pPr>
+      <w:r>
+        <w:rPr>
+          <w:sz w:val="32"/>
+          <w:szCs w:val="32"/>
+        </w:rPr>
+        <w:t>A similar system will be implemented for creating tools.</w:t>
       </w:r>
     </w:p>
     <w:p>
@@ -2575,22 +2964,447 @@
           <w:szCs w:val="32"/>
         </w:rPr>
       </w:pPr>
-    </w:p>
-    <w:p>
-      <w:pPr>
-        <w:rPr>
-          <w:sz w:val="32"/>
-          <w:szCs w:val="32"/>
-        </w:rPr>
-      </w:pPr>
-      <w:r>
+      <w:r>
+        <w:rPr>
+          <w:sz w:val="32"/>
+          <w:szCs w:val="32"/>
+        </w:rPr>
+        <w:br w:type="page"/>
+      </w:r>
+    </w:p>
+    <w:p>
+      <w:pPr>
         <w:rPr>
           <w:b/>
           <w:bCs/>
           <w:sz w:val="32"/>
           <w:szCs w:val="32"/>
         </w:rPr>
-        <w:t>Networking:</w:t>
+      </w:pPr>
+      <w:r>
+        <w:rPr>
+          <w:b/>
+          <w:bCs/>
+          <w:sz w:val="32"/>
+          <w:szCs w:val="32"/>
+        </w:rPr>
+        <w:lastRenderedPageBreak/>
+        <w:t>Resource nodes:</w:t>
+      </w:r>
+    </w:p>
+    <w:p>
+      <w:pPr>
+        <w:rPr>
+          <w:sz w:val="32"/>
+          <w:szCs w:val="32"/>
+        </w:rPr>
+      </w:pPr>
+      <w:r>
+        <w:rPr>
+          <w:sz w:val="32"/>
+          <w:szCs w:val="32"/>
+        </w:rPr>
+        <w:t xml:space="preserve">Will contain </w:t>
+      </w:r>
+      <w:r>
+        <w:rPr>
+          <w:sz w:val="32"/>
+          <w:szCs w:val="32"/>
+        </w:rPr>
+        <w:t>following information:</w:t>
+      </w:r>
+    </w:p>
+    <w:p>
+      <w:pPr>
+        <w:pStyle w:val="ListParagraph"/>
+        <w:numPr>
+          <w:ilvl w:val="0"/>
+          <w:numId w:val="1"/>
+        </w:numPr>
+        <w:rPr>
+          <w:sz w:val="32"/>
+          <w:szCs w:val="32"/>
+        </w:rPr>
+      </w:pPr>
+      <w:r>
+        <w:rPr>
+          <w:sz w:val="32"/>
+          <w:szCs w:val="32"/>
+        </w:rPr>
+        <w:t>Its p</w:t>
+      </w:r>
+      <w:r>
+        <w:rPr>
+          <w:sz w:val="32"/>
+          <w:szCs w:val="32"/>
+        </w:rPr>
+        <w:t>osition</w:t>
+      </w:r>
+      <w:r>
+        <w:rPr>
+          <w:sz w:val="32"/>
+          <w:szCs w:val="32"/>
+        </w:rPr>
+        <w:t xml:space="preserve"> (Vector3)</w:t>
+      </w:r>
+    </w:p>
+    <w:p>
+      <w:pPr>
+        <w:pStyle w:val="ListParagraph"/>
+        <w:numPr>
+          <w:ilvl w:val="0"/>
+          <w:numId w:val="1"/>
+        </w:numPr>
+        <w:rPr>
+          <w:sz w:val="32"/>
+          <w:szCs w:val="32"/>
+        </w:rPr>
+      </w:pPr>
+      <w:r>
+        <w:rPr>
+          <w:sz w:val="32"/>
+          <w:szCs w:val="32"/>
+        </w:rPr>
+        <w:t>R</w:t>
+      </w:r>
+      <w:r>
+        <w:rPr>
+          <w:sz w:val="32"/>
+          <w:szCs w:val="32"/>
+        </w:rPr>
+        <w:t>ate it grows at (if viable)</w:t>
+      </w:r>
+      <w:r>
+        <w:rPr>
+          <w:sz w:val="32"/>
+          <w:szCs w:val="32"/>
+        </w:rPr>
+        <w:t xml:space="preserve"> (float)</w:t>
+      </w:r>
+    </w:p>
+    <w:p>
+      <w:pPr>
+        <w:pStyle w:val="ListParagraph"/>
+        <w:numPr>
+          <w:ilvl w:val="0"/>
+          <w:numId w:val="1"/>
+        </w:numPr>
+        <w:rPr>
+          <w:sz w:val="32"/>
+          <w:szCs w:val="32"/>
+        </w:rPr>
+      </w:pPr>
+      <w:r>
+        <w:rPr>
+          <w:sz w:val="32"/>
+          <w:szCs w:val="32"/>
+        </w:rPr>
+        <w:t>T</w:t>
+      </w:r>
+      <w:r>
+        <w:rPr>
+          <w:sz w:val="32"/>
+          <w:szCs w:val="32"/>
+        </w:rPr>
+        <w:t>ime it takes to harvest</w:t>
+      </w:r>
+      <w:r>
+        <w:rPr>
+          <w:sz w:val="32"/>
+          <w:szCs w:val="32"/>
+        </w:rPr>
+        <w:t xml:space="preserve"> (float)</w:t>
+      </w:r>
+    </w:p>
+    <w:p>
+      <w:pPr>
+        <w:pStyle w:val="ListParagraph"/>
+        <w:numPr>
+          <w:ilvl w:val="0"/>
+          <w:numId w:val="1"/>
+        </w:numPr>
+        <w:rPr>
+          <w:sz w:val="32"/>
+          <w:szCs w:val="32"/>
+        </w:rPr>
+      </w:pPr>
+      <w:r>
+        <w:rPr>
+          <w:sz w:val="32"/>
+          <w:szCs w:val="32"/>
+        </w:rPr>
+        <w:t xml:space="preserve">What </w:t>
+      </w:r>
+      <w:r>
+        <w:rPr>
+          <w:sz w:val="32"/>
+          <w:szCs w:val="32"/>
+        </w:rPr>
+        <w:t xml:space="preserve">resource </w:t>
+      </w:r>
+      <w:r>
+        <w:rPr>
+          <w:sz w:val="32"/>
+          <w:szCs w:val="32"/>
+        </w:rPr>
+        <w:t>it is / w</w:t>
+      </w:r>
+      <w:r>
+        <w:rPr>
+          <w:sz w:val="32"/>
+          <w:szCs w:val="32"/>
+        </w:rPr>
+        <w:t>hat resource it drops</w:t>
+      </w:r>
+      <w:r>
+        <w:rPr>
+          <w:sz w:val="32"/>
+          <w:szCs w:val="32"/>
+        </w:rPr>
+        <w:t xml:space="preserve"> (</w:t>
+      </w:r>
+      <w:proofErr w:type="spellStart"/>
+      <w:r>
+        <w:rPr>
+          <w:sz w:val="32"/>
+          <w:szCs w:val="32"/>
+        </w:rPr>
+        <w:t>enum</w:t>
+      </w:r>
+      <w:proofErr w:type="spellEnd"/>
+      <w:r>
+        <w:rPr>
+          <w:sz w:val="32"/>
+          <w:szCs w:val="32"/>
+        </w:rPr>
+        <w:t>)</w:t>
+      </w:r>
+    </w:p>
+    <w:p>
+      <w:pPr>
+        <w:pStyle w:val="ListParagraph"/>
+        <w:numPr>
+          <w:ilvl w:val="0"/>
+          <w:numId w:val="1"/>
+        </w:numPr>
+        <w:rPr>
+          <w:sz w:val="32"/>
+          <w:szCs w:val="32"/>
+        </w:rPr>
+      </w:pPr>
+      <w:r>
+        <w:rPr>
+          <w:sz w:val="32"/>
+          <w:szCs w:val="32"/>
+        </w:rPr>
+        <w:t>H</w:t>
+      </w:r>
+      <w:r>
+        <w:rPr>
+          <w:sz w:val="32"/>
+          <w:szCs w:val="32"/>
+        </w:rPr>
+        <w:t>ow much of that resource it drops</w:t>
+      </w:r>
+      <w:r>
+        <w:rPr>
+          <w:sz w:val="32"/>
+          <w:szCs w:val="32"/>
+        </w:rPr>
+        <w:t xml:space="preserve"> (int)</w:t>
+      </w:r>
+    </w:p>
+    <w:p>
+      <w:pPr>
+        <w:pStyle w:val="ListParagraph"/>
+        <w:numPr>
+          <w:ilvl w:val="0"/>
+          <w:numId w:val="1"/>
+        </w:numPr>
+        <w:rPr>
+          <w:sz w:val="32"/>
+          <w:szCs w:val="32"/>
+        </w:rPr>
+      </w:pPr>
+      <w:r>
+        <w:rPr>
+          <w:sz w:val="32"/>
+          <w:szCs w:val="32"/>
+        </w:rPr>
+        <w:t>H</w:t>
+      </w:r>
+      <w:r>
+        <w:rPr>
+          <w:sz w:val="32"/>
+          <w:szCs w:val="32"/>
+        </w:rPr>
+        <w:t>ow depleted it is (if viable)</w:t>
+      </w:r>
+      <w:r>
+        <w:rPr>
+          <w:sz w:val="32"/>
+          <w:szCs w:val="32"/>
+        </w:rPr>
+        <w:t xml:space="preserve"> (int)</w:t>
+      </w:r>
+    </w:p>
+    <w:p>
+      <w:pPr>
+        <w:pStyle w:val="ListParagraph"/>
+        <w:numPr>
+          <w:ilvl w:val="0"/>
+          <w:numId w:val="1"/>
+        </w:numPr>
+        <w:rPr>
+          <w:sz w:val="32"/>
+          <w:szCs w:val="32"/>
+        </w:rPr>
+      </w:pPr>
+      <w:r>
+        <w:rPr>
+          <w:sz w:val="32"/>
+          <w:szCs w:val="32"/>
+        </w:rPr>
+        <w:t>What tool is used to harvest</w:t>
+      </w:r>
+      <w:r>
+        <w:rPr>
+          <w:sz w:val="32"/>
+          <w:szCs w:val="32"/>
+        </w:rPr>
+        <w:t xml:space="preserve"> (</w:t>
+      </w:r>
+      <w:proofErr w:type="spellStart"/>
+      <w:r>
+        <w:rPr>
+          <w:sz w:val="32"/>
+          <w:szCs w:val="32"/>
+        </w:rPr>
+        <w:t>enum</w:t>
+      </w:r>
+      <w:proofErr w:type="spellEnd"/>
+      <w:r>
+        <w:rPr>
+          <w:sz w:val="32"/>
+          <w:szCs w:val="32"/>
+        </w:rPr>
+        <w:t>)</w:t>
+      </w:r>
+    </w:p>
+    <w:p>
+      <w:pPr>
+        <w:pStyle w:val="ListParagraph"/>
+        <w:numPr>
+          <w:ilvl w:val="0"/>
+          <w:numId w:val="1"/>
+        </w:numPr>
+        <w:rPr>
+          <w:sz w:val="32"/>
+          <w:szCs w:val="32"/>
+        </w:rPr>
+      </w:pPr>
+      <w:r>
+        <w:rPr>
+          <w:sz w:val="32"/>
+          <w:szCs w:val="32"/>
+        </w:rPr>
+        <w:t>If it auto respawns</w:t>
+      </w:r>
+      <w:r>
+        <w:rPr>
+          <w:sz w:val="32"/>
+          <w:szCs w:val="32"/>
+        </w:rPr>
+        <w:t xml:space="preserve"> (bool)</w:t>
+      </w:r>
+    </w:p>
+    <w:p>
+      <w:pPr>
+        <w:pStyle w:val="ListParagraph"/>
+        <w:numPr>
+          <w:ilvl w:val="0"/>
+          <w:numId w:val="1"/>
+        </w:numPr>
+        <w:rPr>
+          <w:sz w:val="32"/>
+          <w:szCs w:val="32"/>
+        </w:rPr>
+      </w:pPr>
+      <w:r>
+        <w:rPr>
+          <w:sz w:val="32"/>
+          <w:szCs w:val="32"/>
+        </w:rPr>
+        <w:t>Model it uses</w:t>
+      </w:r>
+      <w:r>
+        <w:rPr>
+          <w:sz w:val="32"/>
+          <w:szCs w:val="32"/>
+        </w:rPr>
+        <w:t xml:space="preserve"> (Mesh)</w:t>
+      </w:r>
+    </w:p>
+    <w:p>
+      <w:pPr>
+        <w:rPr>
+          <w:sz w:val="32"/>
+          <w:szCs w:val="32"/>
+        </w:rPr>
+      </w:pPr>
+      <w:r>
+        <w:rPr>
+          <w:sz w:val="32"/>
+          <w:szCs w:val="32"/>
+        </w:rPr>
+        <w:t>As well as the option to add custom variables</w:t>
+      </w:r>
+      <w:r>
+        <w:rPr>
+          <w:sz w:val="32"/>
+          <w:szCs w:val="32"/>
+        </w:rPr>
+        <w:t>.</w:t>
+      </w:r>
+    </w:p>
+    <w:p>
+      <w:pPr>
+        <w:rPr>
+          <w:sz w:val="32"/>
+          <w:szCs w:val="32"/>
+        </w:rPr>
+      </w:pPr>
+    </w:p>
+    <w:p>
+      <w:pPr>
+        <w:rPr>
+          <w:sz w:val="36"/>
+          <w:szCs w:val="36"/>
+        </w:rPr>
+      </w:pPr>
+      <w:r>
+        <w:rPr>
+          <w:b/>
+          <w:bCs/>
+          <w:sz w:val="36"/>
+          <w:szCs w:val="36"/>
+        </w:rPr>
+        <w:t>How it will be integrated:</w:t>
+      </w:r>
+    </w:p>
+    <w:p>
+      <w:pPr>
+        <w:rPr>
+          <w:sz w:val="32"/>
+          <w:szCs w:val="32"/>
+        </w:rPr>
+      </w:pPr>
+      <w:r>
+        <w:rPr>
+          <w:sz w:val="32"/>
+          <w:szCs w:val="32"/>
+        </w:rPr>
+        <w:t>How everything is set up in unity</w:t>
       </w:r>
     </w:p>
     <w:p>
@@ -2704,58 +3518,58 @@
           <w:sz w:val="32"/>
           <w:szCs w:val="32"/>
         </w:rPr>
+        <w:t>Networking first, two players moving on plane, can see each</w:t>
+      </w:r>
+      <w:r>
+        <w:rPr>
+          <w:sz w:val="32"/>
+          <w:szCs w:val="32"/>
+        </w:rPr>
+        <w:t xml:space="preserve"> </w:t>
+      </w:r>
+      <w:r>
+        <w:rPr>
+          <w:sz w:val="32"/>
+          <w:szCs w:val="32"/>
+        </w:rPr>
+        <w:t>other moving and bump into each</w:t>
+      </w:r>
+      <w:r>
+        <w:rPr>
+          <w:sz w:val="32"/>
+          <w:szCs w:val="32"/>
+        </w:rPr>
+        <w:t xml:space="preserve"> </w:t>
+      </w:r>
+      <w:r>
+        <w:rPr>
+          <w:sz w:val="32"/>
+          <w:szCs w:val="32"/>
+        </w:rPr>
+        <w:t>other</w:t>
+      </w:r>
+    </w:p>
+    <w:p>
+      <w:pPr>
+        <w:rPr>
+          <w:sz w:val="32"/>
+          <w:szCs w:val="32"/>
+        </w:rPr>
+      </w:pPr>
+    </w:p>
+    <w:p>
+      <w:pPr>
+        <w:rPr>
+          <w:sz w:val="32"/>
+          <w:szCs w:val="32"/>
+        </w:rPr>
+      </w:pPr>
+      <w:r>
+        <w:rPr>
+          <w:sz w:val="32"/>
+          <w:szCs w:val="32"/>
+        </w:rPr>
         <w:lastRenderedPageBreak/>
-        <w:t>Networking first, two players moving on plane, can see each</w:t>
-      </w:r>
-      <w:r>
-        <w:rPr>
-          <w:sz w:val="32"/>
-          <w:szCs w:val="32"/>
-        </w:rPr>
-        <w:t xml:space="preserve"> </w:t>
-      </w:r>
-      <w:r>
-        <w:rPr>
-          <w:sz w:val="32"/>
-          <w:szCs w:val="32"/>
-        </w:rPr>
-        <w:t>other moving and bump into each</w:t>
-      </w:r>
-      <w:r>
-        <w:rPr>
-          <w:sz w:val="32"/>
-          <w:szCs w:val="32"/>
-        </w:rPr>
-        <w:t xml:space="preserve"> </w:t>
-      </w:r>
-      <w:r>
-        <w:rPr>
-          <w:sz w:val="32"/>
-          <w:szCs w:val="32"/>
-        </w:rPr>
-        <w:t>other</w:t>
-      </w:r>
-    </w:p>
-    <w:p>
-      <w:pPr>
-        <w:rPr>
-          <w:sz w:val="32"/>
-          <w:szCs w:val="32"/>
-        </w:rPr>
-      </w:pPr>
-    </w:p>
-    <w:p>
-      <w:pPr>
-        <w:rPr>
-          <w:sz w:val="32"/>
-          <w:szCs w:val="32"/>
-        </w:rPr>
-      </w:pPr>
-      <w:r>
-        <w:rPr>
-          <w:sz w:val="32"/>
-          <w:szCs w:val="32"/>
-        </w:rPr>
         <w:t xml:space="preserve">Look at early Oxygen not included – </w:t>
       </w:r>
       <w:proofErr w:type="spellStart"/>

</xml_diff>

<commit_message>
updated brief 5/05/2022 9:42pm
</commit_message>
<xml_diff>
--- a/complex brief.docx
+++ b/complex brief.docx
@@ -738,6 +738,29 @@
     <w:p>
       <w:pPr>
         <w:rPr>
+          <w:sz w:val="32"/>
+          <w:szCs w:val="32"/>
+        </w:rPr>
+      </w:pPr>
+    </w:p>
+    <w:p>
+      <w:pPr>
+        <w:rPr>
+          <w:sz w:val="32"/>
+          <w:szCs w:val="32"/>
+        </w:rPr>
+      </w:pPr>
+      <w:r>
+        <w:rPr>
+          <w:sz w:val="32"/>
+          <w:szCs w:val="32"/>
+        </w:rPr>
+        <w:br w:type="page"/>
+      </w:r>
+    </w:p>
+    <w:p>
+      <w:pPr>
+        <w:rPr>
           <w:b/>
           <w:bCs/>
           <w:sz w:val="36"/>
@@ -751,36 +774,17 @@
           <w:sz w:val="36"/>
           <w:szCs w:val="36"/>
         </w:rPr>
-        <w:br w:type="page"/>
-      </w:r>
-    </w:p>
-    <w:p>
-      <w:pPr>
+        <w:lastRenderedPageBreak/>
+        <w:t>What will be contained in the Resource Management part</w:t>
+      </w:r>
+      <w:r>
         <w:rPr>
           <w:b/>
           <w:bCs/>
           <w:sz w:val="36"/>
           <w:szCs w:val="36"/>
         </w:rPr>
-      </w:pPr>
-      <w:r>
-        <w:rPr>
-          <w:b/>
-          <w:bCs/>
-          <w:sz w:val="36"/>
-          <w:szCs w:val="36"/>
-        </w:rPr>
-        <w:lastRenderedPageBreak/>
-        <w:t xml:space="preserve">Game </w:t>
-      </w:r>
-      <w:r>
-        <w:rPr>
-          <w:b/>
-          <w:bCs/>
-          <w:sz w:val="36"/>
-          <w:szCs w:val="36"/>
-        </w:rPr>
-        <w:t>Idea:</w:t>
+        <w:t>:</w:t>
       </w:r>
     </w:p>
     <w:p>
@@ -800,8 +804,124 @@
           <w:sz w:val="32"/>
           <w:szCs w:val="32"/>
         </w:rPr>
-        <w:t>Resource nodes generate resources like wood, food, and water</w:t>
-      </w:r>
+        <w:t>F</w:t>
+      </w:r>
+      <w:r>
+        <w:rPr>
+          <w:sz w:val="32"/>
+          <w:szCs w:val="32"/>
+        </w:rPr>
+        <w:t>ood:</w:t>
+      </w:r>
+    </w:p>
+    <w:p>
+      <w:pPr>
+        <w:pStyle w:val="ListParagraph"/>
+        <w:numPr>
+          <w:ilvl w:val="0"/>
+          <w:numId w:val="3"/>
+        </w:numPr>
+        <w:rPr>
+          <w:sz w:val="32"/>
+          <w:szCs w:val="32"/>
+        </w:rPr>
+      </w:pPr>
+      <w:r>
+        <w:rPr>
+          <w:sz w:val="32"/>
+          <w:szCs w:val="32"/>
+        </w:rPr>
+        <w:t>R</w:t>
+      </w:r>
+      <w:r>
+        <w:rPr>
+          <w:sz w:val="32"/>
+          <w:szCs w:val="32"/>
+        </w:rPr>
+        <w:t>andom spawning vegetation</w:t>
+      </w:r>
+    </w:p>
+    <w:p>
+      <w:pPr>
+        <w:pStyle w:val="ListParagraph"/>
+        <w:numPr>
+          <w:ilvl w:val="0"/>
+          <w:numId w:val="3"/>
+        </w:numPr>
+        <w:rPr>
+          <w:sz w:val="32"/>
+          <w:szCs w:val="32"/>
+        </w:rPr>
+      </w:pPr>
+      <w:r>
+        <w:rPr>
+          <w:sz w:val="32"/>
+          <w:szCs w:val="32"/>
+        </w:rPr>
+        <w:t>Farming food</w:t>
+      </w:r>
+    </w:p>
+    <w:p>
+      <w:pPr>
+        <w:pStyle w:val="ListParagraph"/>
+        <w:numPr>
+          <w:ilvl w:val="0"/>
+          <w:numId w:val="3"/>
+        </w:numPr>
+        <w:rPr>
+          <w:sz w:val="32"/>
+          <w:szCs w:val="32"/>
+        </w:rPr>
+      </w:pPr>
+      <w:r>
+        <w:rPr>
+          <w:sz w:val="32"/>
+          <w:szCs w:val="32"/>
+        </w:rPr>
+        <w:t xml:space="preserve">Weather or not it </w:t>
+      </w:r>
+      <w:r>
+        <w:rPr>
+          <w:sz w:val="32"/>
+          <w:szCs w:val="32"/>
+        </w:rPr>
+        <w:t>respawn</w:t>
+      </w:r>
+      <w:r>
+        <w:rPr>
+          <w:sz w:val="32"/>
+          <w:szCs w:val="32"/>
+        </w:rPr>
+        <w:t>s over time</w:t>
+      </w:r>
+    </w:p>
+    <w:p>
+      <w:pPr>
+        <w:pStyle w:val="ListParagraph"/>
+        <w:numPr>
+          <w:ilvl w:val="0"/>
+          <w:numId w:val="3"/>
+        </w:numPr>
+        <w:rPr>
+          <w:sz w:val="32"/>
+          <w:szCs w:val="32"/>
+        </w:rPr>
+      </w:pPr>
+      <w:r>
+        <w:rPr>
+          <w:sz w:val="32"/>
+          <w:szCs w:val="32"/>
+        </w:rPr>
+        <w:t>The model/s it will use</w:t>
+      </w:r>
+    </w:p>
+    <w:p>
+      <w:pPr>
+        <w:rPr>
+          <w:sz w:val="32"/>
+          <w:szCs w:val="32"/>
+        </w:rPr>
+      </w:pPr>
     </w:p>
     <w:p>
       <w:pPr>
@@ -820,8 +940,96 @@
           <w:sz w:val="32"/>
           <w:szCs w:val="32"/>
         </w:rPr>
-        <w:t>Storage nodes hold specific collected resources to be used by player</w:t>
-      </w:r>
+        <w:t>Water:</w:t>
+      </w:r>
+    </w:p>
+    <w:p>
+      <w:pPr>
+        <w:pStyle w:val="ListParagraph"/>
+        <w:numPr>
+          <w:ilvl w:val="0"/>
+          <w:numId w:val="3"/>
+        </w:numPr>
+        <w:rPr>
+          <w:sz w:val="32"/>
+          <w:szCs w:val="32"/>
+        </w:rPr>
+      </w:pPr>
+      <w:r>
+        <w:rPr>
+          <w:sz w:val="32"/>
+          <w:szCs w:val="32"/>
+        </w:rPr>
+        <w:t>Well</w:t>
+      </w:r>
+    </w:p>
+    <w:p>
+      <w:pPr>
+        <w:pStyle w:val="ListParagraph"/>
+        <w:numPr>
+          <w:ilvl w:val="0"/>
+          <w:numId w:val="3"/>
+        </w:numPr>
+        <w:rPr>
+          <w:sz w:val="32"/>
+          <w:szCs w:val="32"/>
+        </w:rPr>
+      </w:pPr>
+      <w:r>
+        <w:rPr>
+          <w:sz w:val="32"/>
+          <w:szCs w:val="32"/>
+        </w:rPr>
+        <w:t>Rivers</w:t>
+      </w:r>
+    </w:p>
+    <w:p>
+      <w:pPr>
+        <w:pStyle w:val="ListParagraph"/>
+        <w:numPr>
+          <w:ilvl w:val="0"/>
+          <w:numId w:val="3"/>
+        </w:numPr>
+        <w:rPr>
+          <w:sz w:val="32"/>
+          <w:szCs w:val="32"/>
+        </w:rPr>
+      </w:pPr>
+      <w:r>
+        <w:rPr>
+          <w:sz w:val="32"/>
+          <w:szCs w:val="32"/>
+        </w:rPr>
+        <w:t>Lakes</w:t>
+      </w:r>
+    </w:p>
+    <w:p>
+      <w:pPr>
+        <w:pStyle w:val="ListParagraph"/>
+        <w:numPr>
+          <w:ilvl w:val="0"/>
+          <w:numId w:val="3"/>
+        </w:numPr>
+        <w:rPr>
+          <w:sz w:val="32"/>
+          <w:szCs w:val="32"/>
+        </w:rPr>
+      </w:pPr>
+      <w:r>
+        <w:rPr>
+          <w:sz w:val="32"/>
+          <w:szCs w:val="32"/>
+        </w:rPr>
+        <w:t>Space it takes up</w:t>
+      </w:r>
+    </w:p>
+    <w:p>
+      <w:pPr>
+        <w:rPr>
+          <w:sz w:val="32"/>
+          <w:szCs w:val="32"/>
+        </w:rPr>
+      </w:pPr>
     </w:p>
     <w:p>
       <w:pPr>
@@ -840,8 +1048,253 @@
           <w:sz w:val="32"/>
           <w:szCs w:val="32"/>
         </w:rPr>
-        <w:t>Player has set inventory space that shows what they are holding and how much, can free up space by putting resources in specific storage nodes</w:t>
-      </w:r>
+        <w:t>Custom</w:t>
+      </w:r>
+      <w:r>
+        <w:rPr>
+          <w:sz w:val="32"/>
+          <w:szCs w:val="32"/>
+        </w:rPr>
+        <w:t>isable</w:t>
+      </w:r>
+      <w:r>
+        <w:rPr>
+          <w:sz w:val="32"/>
+          <w:szCs w:val="32"/>
+        </w:rPr>
+        <w:t xml:space="preserve"> </w:t>
+      </w:r>
+      <w:r>
+        <w:rPr>
+          <w:sz w:val="32"/>
+          <w:szCs w:val="32"/>
+        </w:rPr>
+        <w:t>resource nodes</w:t>
+      </w:r>
+    </w:p>
+    <w:p>
+      <w:pPr>
+        <w:pStyle w:val="ListParagraph"/>
+        <w:numPr>
+          <w:ilvl w:val="0"/>
+          <w:numId w:val="3"/>
+        </w:numPr>
+        <w:rPr>
+          <w:sz w:val="32"/>
+          <w:szCs w:val="32"/>
+        </w:rPr>
+      </w:pPr>
+      <w:r>
+        <w:rPr>
+          <w:sz w:val="32"/>
+          <w:szCs w:val="32"/>
+        </w:rPr>
+        <w:t>Weather it spawns in clusters or in single nodes</w:t>
+      </w:r>
+    </w:p>
+    <w:p>
+      <w:pPr>
+        <w:pStyle w:val="ListParagraph"/>
+        <w:numPr>
+          <w:ilvl w:val="0"/>
+          <w:numId w:val="3"/>
+        </w:numPr>
+        <w:rPr>
+          <w:sz w:val="32"/>
+          <w:szCs w:val="32"/>
+        </w:rPr>
+      </w:pPr>
+      <w:r>
+        <w:rPr>
+          <w:sz w:val="32"/>
+          <w:szCs w:val="32"/>
+        </w:rPr>
+        <w:t>How spread apart the nodes are</w:t>
+      </w:r>
+    </w:p>
+    <w:p>
+      <w:pPr>
+        <w:pStyle w:val="ListParagraph"/>
+        <w:numPr>
+          <w:ilvl w:val="0"/>
+          <w:numId w:val="3"/>
+        </w:numPr>
+        <w:rPr>
+          <w:sz w:val="32"/>
+          <w:szCs w:val="32"/>
+        </w:rPr>
+      </w:pPr>
+      <w:r>
+        <w:rPr>
+          <w:sz w:val="32"/>
+          <w:szCs w:val="32"/>
+        </w:rPr>
+        <w:t>How rare it is</w:t>
+      </w:r>
+    </w:p>
+    <w:p>
+      <w:pPr>
+        <w:pStyle w:val="ListParagraph"/>
+        <w:numPr>
+          <w:ilvl w:val="0"/>
+          <w:numId w:val="3"/>
+        </w:numPr>
+        <w:rPr>
+          <w:sz w:val="32"/>
+          <w:szCs w:val="32"/>
+        </w:rPr>
+      </w:pPr>
+      <w:r>
+        <w:rPr>
+          <w:sz w:val="32"/>
+          <w:szCs w:val="32"/>
+        </w:rPr>
+        <w:t xml:space="preserve">Is it </w:t>
+      </w:r>
+      <w:proofErr w:type="gramStart"/>
+      <w:r>
+        <w:rPr>
+          <w:sz w:val="32"/>
+          <w:szCs w:val="32"/>
+        </w:rPr>
+        <w:t>farmable</w:t>
+      </w:r>
+      <w:proofErr w:type="gramEnd"/>
+    </w:p>
+    <w:p>
+      <w:pPr>
+        <w:pStyle w:val="ListParagraph"/>
+        <w:numPr>
+          <w:ilvl w:val="0"/>
+          <w:numId w:val="3"/>
+        </w:numPr>
+        <w:rPr>
+          <w:sz w:val="32"/>
+          <w:szCs w:val="32"/>
+        </w:rPr>
+      </w:pPr>
+      <w:r>
+        <w:rPr>
+          <w:sz w:val="32"/>
+          <w:szCs w:val="32"/>
+        </w:rPr>
+        <w:t xml:space="preserve">Is it </w:t>
+      </w:r>
+      <w:proofErr w:type="gramStart"/>
+      <w:r>
+        <w:rPr>
+          <w:sz w:val="32"/>
+          <w:szCs w:val="32"/>
+        </w:rPr>
+        <w:t>plantable</w:t>
+      </w:r>
+      <w:proofErr w:type="gramEnd"/>
+    </w:p>
+    <w:p>
+      <w:pPr>
+        <w:pStyle w:val="ListParagraph"/>
+        <w:numPr>
+          <w:ilvl w:val="0"/>
+          <w:numId w:val="3"/>
+        </w:numPr>
+        <w:rPr>
+          <w:sz w:val="32"/>
+          <w:szCs w:val="32"/>
+        </w:rPr>
+      </w:pPr>
+      <w:r>
+        <w:rPr>
+          <w:sz w:val="32"/>
+          <w:szCs w:val="32"/>
+        </w:rPr>
+        <w:t>The model/s it will use</w:t>
+      </w:r>
+    </w:p>
+    <w:p>
+      <w:pPr>
+        <w:pStyle w:val="ListParagraph"/>
+        <w:numPr>
+          <w:ilvl w:val="0"/>
+          <w:numId w:val="3"/>
+        </w:numPr>
+        <w:rPr>
+          <w:sz w:val="32"/>
+          <w:szCs w:val="32"/>
+        </w:rPr>
+      </w:pPr>
+      <w:r>
+        <w:rPr>
+          <w:sz w:val="32"/>
+          <w:szCs w:val="32"/>
+        </w:rPr>
+        <w:t xml:space="preserve">What resource do you get from </w:t>
+      </w:r>
+      <w:proofErr w:type="gramStart"/>
+      <w:r>
+        <w:rPr>
+          <w:sz w:val="32"/>
+          <w:szCs w:val="32"/>
+        </w:rPr>
+        <w:t>it</w:t>
+      </w:r>
+      <w:proofErr w:type="gramEnd"/>
+    </w:p>
+    <w:p>
+      <w:pPr>
+        <w:pStyle w:val="ListParagraph"/>
+        <w:numPr>
+          <w:ilvl w:val="0"/>
+          <w:numId w:val="3"/>
+        </w:numPr>
+        <w:rPr>
+          <w:sz w:val="32"/>
+          <w:szCs w:val="32"/>
+        </w:rPr>
+      </w:pPr>
+      <w:r>
+        <w:rPr>
+          <w:sz w:val="32"/>
+          <w:szCs w:val="32"/>
+        </w:rPr>
+        <w:t xml:space="preserve">How much of the resource does it </w:t>
+      </w:r>
+      <w:proofErr w:type="gramStart"/>
+      <w:r>
+        <w:rPr>
+          <w:sz w:val="32"/>
+          <w:szCs w:val="32"/>
+        </w:rPr>
+        <w:t>drop</w:t>
+      </w:r>
+      <w:proofErr w:type="gramEnd"/>
+    </w:p>
+    <w:p>
+      <w:pPr>
+        <w:pStyle w:val="ListParagraph"/>
+        <w:numPr>
+          <w:ilvl w:val="0"/>
+          <w:numId w:val="3"/>
+        </w:numPr>
+        <w:rPr>
+          <w:sz w:val="32"/>
+          <w:szCs w:val="32"/>
+        </w:rPr>
+      </w:pPr>
+      <w:r>
+        <w:rPr>
+          <w:sz w:val="32"/>
+          <w:szCs w:val="32"/>
+        </w:rPr>
+        <w:t>Does it automatically respawn</w:t>
+      </w:r>
+    </w:p>
+    <w:p>
+      <w:pPr>
+        <w:rPr>
+          <w:sz w:val="32"/>
+          <w:szCs w:val="32"/>
+        </w:rPr>
+      </w:pPr>
     </w:p>
     <w:p>
       <w:pPr>
@@ -860,339 +1313,7 @@
           <w:sz w:val="32"/>
           <w:szCs w:val="32"/>
         </w:rPr>
-        <w:t>Resources are automatically depleted from storage nodes over time for upkeep on house/firewood, hunger, and thirst</w:t>
-      </w:r>
-    </w:p>
-    <w:p>
-      <w:pPr>
-        <w:pStyle w:val="ListParagraph"/>
-        <w:numPr>
-          <w:ilvl w:val="0"/>
-          <w:numId w:val="1"/>
-        </w:numPr>
-        <w:rPr>
-          <w:sz w:val="32"/>
-          <w:szCs w:val="32"/>
-        </w:rPr>
-      </w:pPr>
-      <w:r>
-        <w:rPr>
-          <w:sz w:val="32"/>
-          <w:szCs w:val="32"/>
-        </w:rPr>
-        <w:t>Each player has own storage nodes but competes for shared resources</w:t>
-      </w:r>
-    </w:p>
-    <w:p>
-      <w:pPr>
-        <w:pStyle w:val="ListParagraph"/>
-        <w:numPr>
-          <w:ilvl w:val="0"/>
-          <w:numId w:val="1"/>
-        </w:numPr>
-        <w:rPr>
-          <w:sz w:val="32"/>
-          <w:szCs w:val="32"/>
-        </w:rPr>
-      </w:pPr>
-      <w:r>
-        <w:rPr>
-          <w:sz w:val="32"/>
-          <w:szCs w:val="32"/>
-        </w:rPr>
-        <w:t>Once a resource is depleted last player alive wins</w:t>
-      </w:r>
-    </w:p>
-    <w:p>
-      <w:pPr>
-        <w:rPr>
-          <w:sz w:val="32"/>
-          <w:szCs w:val="32"/>
-        </w:rPr>
-      </w:pPr>
-    </w:p>
-    <w:p>
-      <w:pPr>
-        <w:rPr>
-          <w:sz w:val="36"/>
-          <w:szCs w:val="36"/>
-        </w:rPr>
-      </w:pPr>
-      <w:r>
-        <w:rPr>
-          <w:b/>
-          <w:bCs/>
-          <w:sz w:val="36"/>
-          <w:szCs w:val="36"/>
-        </w:rPr>
-        <w:t>Resources:</w:t>
-      </w:r>
-    </w:p>
-    <w:p>
-      <w:pPr>
-        <w:pStyle w:val="ListParagraph"/>
-        <w:numPr>
-          <w:ilvl w:val="0"/>
-          <w:numId w:val="1"/>
-        </w:numPr>
-        <w:rPr>
-          <w:sz w:val="32"/>
-          <w:szCs w:val="32"/>
-        </w:rPr>
-      </w:pPr>
-      <w:r>
-        <w:rPr>
-          <w:sz w:val="32"/>
-          <w:szCs w:val="32"/>
-        </w:rPr>
-        <w:t xml:space="preserve">Trees – </w:t>
-      </w:r>
-      <w:r>
-        <w:rPr>
-          <w:sz w:val="32"/>
-          <w:szCs w:val="32"/>
-        </w:rPr>
-        <w:t>C</w:t>
-      </w:r>
-      <w:r>
-        <w:rPr>
-          <w:sz w:val="32"/>
-          <w:szCs w:val="32"/>
-        </w:rPr>
-        <w:t>ollect for wood</w:t>
-      </w:r>
-      <w:r>
-        <w:rPr>
-          <w:sz w:val="32"/>
-          <w:szCs w:val="32"/>
-        </w:rPr>
-        <w:t xml:space="preserve"> and saplings</w:t>
-      </w:r>
-    </w:p>
-    <w:p>
-      <w:pPr>
-        <w:pStyle w:val="ListParagraph"/>
-        <w:numPr>
-          <w:ilvl w:val="0"/>
-          <w:numId w:val="1"/>
-        </w:numPr>
-        <w:rPr>
-          <w:sz w:val="32"/>
-          <w:szCs w:val="32"/>
-        </w:rPr>
-      </w:pPr>
-      <w:r>
-        <w:rPr>
-          <w:sz w:val="32"/>
-          <w:szCs w:val="32"/>
-        </w:rPr>
-        <w:t>Food – Trees produce apples, can harvest for food, cannot harvest if tree is cut down</w:t>
-      </w:r>
-    </w:p>
-    <w:p>
-      <w:pPr>
-        <w:pStyle w:val="ListParagraph"/>
-        <w:numPr>
-          <w:ilvl w:val="0"/>
-          <w:numId w:val="1"/>
-        </w:numPr>
-        <w:rPr>
-          <w:sz w:val="32"/>
-          <w:szCs w:val="32"/>
-        </w:rPr>
-      </w:pPr>
-      <w:r>
-        <w:rPr>
-          <w:sz w:val="32"/>
-          <w:szCs w:val="32"/>
-        </w:rPr>
-        <w:t>Water – Comes from lake/river/well</w:t>
-      </w:r>
-    </w:p>
-    <w:p>
-      <w:pPr>
-        <w:rPr>
-          <w:sz w:val="32"/>
-          <w:szCs w:val="32"/>
-        </w:rPr>
-      </w:pPr>
-    </w:p>
-    <w:p>
-      <w:pPr>
-        <w:rPr>
-          <w:b/>
-          <w:bCs/>
-          <w:sz w:val="36"/>
-          <w:szCs w:val="36"/>
-        </w:rPr>
-      </w:pPr>
-      <w:r>
-        <w:rPr>
-          <w:b/>
-          <w:bCs/>
-          <w:sz w:val="36"/>
-          <w:szCs w:val="36"/>
-        </w:rPr>
-        <w:t>Storage:</w:t>
-      </w:r>
-    </w:p>
-    <w:p>
-      <w:pPr>
-        <w:pStyle w:val="ListParagraph"/>
-        <w:numPr>
-          <w:ilvl w:val="0"/>
-          <w:numId w:val="1"/>
-        </w:numPr>
-        <w:rPr>
-          <w:sz w:val="32"/>
-          <w:szCs w:val="32"/>
-        </w:rPr>
-      </w:pPr>
-      <w:r>
-        <w:rPr>
-          <w:sz w:val="32"/>
-          <w:szCs w:val="32"/>
-        </w:rPr>
-        <w:t>Wood</w:t>
-      </w:r>
-      <w:r>
-        <w:rPr>
-          <w:sz w:val="32"/>
-          <w:szCs w:val="32"/>
-        </w:rPr>
-        <w:t xml:space="preserve"> – Is used as firewood</w:t>
-      </w:r>
-    </w:p>
-    <w:p>
-      <w:pPr>
-        <w:pStyle w:val="ListParagraph"/>
-        <w:numPr>
-          <w:ilvl w:val="0"/>
-          <w:numId w:val="1"/>
-        </w:numPr>
-        <w:rPr>
-          <w:sz w:val="32"/>
-          <w:szCs w:val="32"/>
-        </w:rPr>
-      </w:pPr>
-      <w:r>
-        <w:rPr>
-          <w:sz w:val="32"/>
-          <w:szCs w:val="32"/>
-        </w:rPr>
-        <w:t>Saplings – Used to plant trees, can also be used as firewood if specified by player but depletes quicker as firewood</w:t>
-      </w:r>
-    </w:p>
-    <w:p>
-      <w:pPr>
-        <w:pStyle w:val="ListParagraph"/>
-        <w:numPr>
-          <w:ilvl w:val="0"/>
-          <w:numId w:val="1"/>
-        </w:numPr>
-        <w:rPr>
-          <w:sz w:val="32"/>
-          <w:szCs w:val="32"/>
-        </w:rPr>
-      </w:pPr>
-      <w:r>
-        <w:rPr>
-          <w:sz w:val="32"/>
-          <w:szCs w:val="32"/>
-        </w:rPr>
-        <w:t>Food – Used to keep players hunger up, need trees for food</w:t>
-      </w:r>
-    </w:p>
-    <w:p>
-      <w:pPr>
-        <w:pStyle w:val="ListParagraph"/>
-        <w:numPr>
-          <w:ilvl w:val="0"/>
-          <w:numId w:val="1"/>
-        </w:numPr>
-        <w:rPr>
-          <w:sz w:val="32"/>
-          <w:szCs w:val="32"/>
-        </w:rPr>
-      </w:pPr>
-      <w:r>
-        <w:rPr>
-          <w:sz w:val="32"/>
-          <w:szCs w:val="32"/>
-        </w:rPr>
-        <w:t xml:space="preserve">Water – Used to keep players thirst up, if water source is depleted no more water, thirst depletes faster than food </w:t>
-      </w:r>
-    </w:p>
-    <w:p>
-      <w:pPr>
-        <w:rPr>
-          <w:sz w:val="32"/>
-          <w:szCs w:val="32"/>
-        </w:rPr>
-      </w:pPr>
-      <w:r>
-        <w:rPr>
-          <w:sz w:val="32"/>
-          <w:szCs w:val="32"/>
-        </w:rPr>
-        <w:t>----------- put somewhere else</w:t>
-      </w:r>
-    </w:p>
-    <w:p>
-      <w:pPr>
-        <w:rPr>
-          <w:sz w:val="32"/>
-          <w:szCs w:val="32"/>
-        </w:rPr>
-      </w:pPr>
-    </w:p>
-    <w:p>
-      <w:pPr>
-        <w:rPr>
-          <w:b/>
-          <w:bCs/>
-          <w:sz w:val="36"/>
-          <w:szCs w:val="36"/>
-        </w:rPr>
-      </w:pPr>
-      <w:r>
-        <w:rPr>
-          <w:b/>
-          <w:bCs/>
-          <w:sz w:val="36"/>
-          <w:szCs w:val="36"/>
-        </w:rPr>
-        <w:lastRenderedPageBreak/>
-        <w:t>What will be contained in the Resource Management part</w:t>
-      </w:r>
-      <w:r>
-        <w:rPr>
-          <w:b/>
-          <w:bCs/>
-          <w:sz w:val="36"/>
-          <w:szCs w:val="36"/>
-        </w:rPr>
-        <w:t>:</w:t>
-      </w:r>
-    </w:p>
-    <w:p>
-      <w:pPr>
-        <w:pStyle w:val="ListParagraph"/>
-        <w:numPr>
-          <w:ilvl w:val="0"/>
-          <w:numId w:val="1"/>
-        </w:numPr>
-        <w:rPr>
-          <w:sz w:val="32"/>
-          <w:szCs w:val="32"/>
-        </w:rPr>
-      </w:pPr>
-      <w:r>
-        <w:rPr>
-          <w:sz w:val="32"/>
-          <w:szCs w:val="32"/>
-        </w:rPr>
-        <w:t>Ways of collecting food:</w:t>
+        <w:t>Storage</w:t>
       </w:r>
     </w:p>
     <w:p>
@@ -1212,7 +1333,7 @@
           <w:sz w:val="32"/>
           <w:szCs w:val="32"/>
         </w:rPr>
-        <w:t>Hunting different animals – extension</w:t>
+        <w:t>What resources can it store</w:t>
       </w:r>
     </w:p>
     <w:p>
@@ -1232,7 +1353,7 @@
           <w:sz w:val="32"/>
           <w:szCs w:val="32"/>
         </w:rPr>
-        <w:t>Gathering wild, natural, random spawning vegetation</w:t>
+        <w:t>The model it will use</w:t>
       </w:r>
     </w:p>
     <w:p>
@@ -1252,8 +1373,17 @@
           <w:sz w:val="32"/>
           <w:szCs w:val="32"/>
         </w:rPr>
-        <w:t>Farming food</w:t>
-      </w:r>
+        <w:t xml:space="preserve">Are the resources visualised on/in </w:t>
+      </w:r>
+      <w:proofErr w:type="gramStart"/>
+      <w:r>
+        <w:rPr>
+          <w:sz w:val="32"/>
+          <w:szCs w:val="32"/>
+        </w:rPr>
+        <w:t>it</w:t>
+      </w:r>
+      <w:proofErr w:type="gramEnd"/>
     </w:p>
     <w:p>
       <w:pPr>
@@ -1272,7 +1402,7 @@
           <w:sz w:val="32"/>
           <w:szCs w:val="32"/>
         </w:rPr>
-        <w:t>How big is a single node</w:t>
+        <w:t>The model/s the visualised resources will use</w:t>
       </w:r>
     </w:p>
     <w:p>
@@ -1292,1216 +1422,8 @@
           <w:sz w:val="32"/>
           <w:szCs w:val="32"/>
         </w:rPr>
-        <w:t>Does it naturally respawn</w:t>
-      </w:r>
-    </w:p>
-    <w:p>
-      <w:pPr>
-        <w:pStyle w:val="ListParagraph"/>
-        <w:numPr>
-          <w:ilvl w:val="0"/>
-          <w:numId w:val="3"/>
-        </w:numPr>
-        <w:rPr>
-          <w:sz w:val="32"/>
-          <w:szCs w:val="32"/>
-        </w:rPr>
-      </w:pPr>
-      <w:r>
-        <w:rPr>
-          <w:sz w:val="32"/>
-          <w:szCs w:val="32"/>
-        </w:rPr>
-        <w:t>Does it move. E.g. an animal – extension</w:t>
-      </w:r>
-    </w:p>
-    <w:p>
-      <w:pPr>
-        <w:pStyle w:val="ListParagraph"/>
-        <w:numPr>
-          <w:ilvl w:val="0"/>
-          <w:numId w:val="3"/>
-        </w:numPr>
-        <w:rPr>
-          <w:sz w:val="32"/>
-          <w:szCs w:val="32"/>
-        </w:rPr>
-      </w:pPr>
-      <w:r>
-        <w:rPr>
-          <w:sz w:val="32"/>
-          <w:szCs w:val="32"/>
-        </w:rPr>
-        <w:t>What does it look like</w:t>
-      </w:r>
-    </w:p>
-    <w:p>
-      <w:pPr>
-        <w:rPr>
-          <w:sz w:val="32"/>
-          <w:szCs w:val="32"/>
-        </w:rPr>
-      </w:pPr>
-    </w:p>
-    <w:p>
-      <w:pPr>
-        <w:pStyle w:val="ListParagraph"/>
-        <w:numPr>
-          <w:ilvl w:val="0"/>
-          <w:numId w:val="1"/>
-        </w:numPr>
-        <w:rPr>
-          <w:sz w:val="32"/>
-          <w:szCs w:val="32"/>
-        </w:rPr>
-      </w:pPr>
-      <w:r>
-        <w:rPr>
-          <w:sz w:val="32"/>
-          <w:szCs w:val="32"/>
-        </w:rPr>
-        <w:t>Ways of collecting water:</w:t>
-      </w:r>
-    </w:p>
-    <w:p>
-      <w:pPr>
-        <w:pStyle w:val="ListParagraph"/>
-        <w:numPr>
-          <w:ilvl w:val="0"/>
-          <w:numId w:val="3"/>
-        </w:numPr>
-        <w:rPr>
-          <w:sz w:val="32"/>
-          <w:szCs w:val="32"/>
-        </w:rPr>
-      </w:pPr>
-      <w:r>
-        <w:rPr>
-          <w:sz w:val="32"/>
-          <w:szCs w:val="32"/>
-        </w:rPr>
-        <w:t>Well</w:t>
-      </w:r>
-    </w:p>
-    <w:p>
-      <w:pPr>
-        <w:pStyle w:val="ListParagraph"/>
-        <w:numPr>
-          <w:ilvl w:val="0"/>
-          <w:numId w:val="3"/>
-        </w:numPr>
-        <w:rPr>
-          <w:sz w:val="32"/>
-          <w:szCs w:val="32"/>
-        </w:rPr>
-      </w:pPr>
-      <w:r>
-        <w:rPr>
-          <w:sz w:val="32"/>
-          <w:szCs w:val="32"/>
-        </w:rPr>
-        <w:t>River</w:t>
-      </w:r>
-    </w:p>
-    <w:p>
-      <w:pPr>
-        <w:pStyle w:val="ListParagraph"/>
-        <w:numPr>
-          <w:ilvl w:val="0"/>
-          <w:numId w:val="3"/>
-        </w:numPr>
-        <w:rPr>
-          <w:sz w:val="32"/>
-          <w:szCs w:val="32"/>
-        </w:rPr>
-      </w:pPr>
-      <w:r>
-        <w:rPr>
-          <w:sz w:val="32"/>
-          <w:szCs w:val="32"/>
-        </w:rPr>
-        <w:t xml:space="preserve">Lake – extension </w:t>
-      </w:r>
-    </w:p>
-    <w:p>
-      <w:pPr>
-        <w:pStyle w:val="ListParagraph"/>
-        <w:numPr>
-          <w:ilvl w:val="0"/>
-          <w:numId w:val="3"/>
-        </w:numPr>
-        <w:rPr>
-          <w:sz w:val="32"/>
-          <w:szCs w:val="32"/>
-        </w:rPr>
-      </w:pPr>
-      <w:r>
-        <w:rPr>
-          <w:sz w:val="32"/>
-          <w:szCs w:val="32"/>
-        </w:rPr>
-        <w:t xml:space="preserve">Rain collection – extension </w:t>
-      </w:r>
-    </w:p>
-    <w:p>
-      <w:pPr>
-        <w:pStyle w:val="ListParagraph"/>
-        <w:numPr>
-          <w:ilvl w:val="0"/>
-          <w:numId w:val="3"/>
-        </w:numPr>
-        <w:rPr>
-          <w:sz w:val="32"/>
-          <w:szCs w:val="32"/>
-        </w:rPr>
-      </w:pPr>
-      <w:r>
-        <w:rPr>
-          <w:sz w:val="32"/>
-          <w:szCs w:val="32"/>
-        </w:rPr>
-        <w:t xml:space="preserve">How big is a single node – extension </w:t>
-      </w:r>
-    </w:p>
-    <w:p>
-      <w:pPr>
-        <w:pStyle w:val="ListParagraph"/>
-        <w:numPr>
-          <w:ilvl w:val="0"/>
-          <w:numId w:val="3"/>
-        </w:numPr>
-        <w:rPr>
-          <w:sz w:val="32"/>
-          <w:szCs w:val="32"/>
-        </w:rPr>
-      </w:pPr>
-      <w:r>
-        <w:rPr>
-          <w:sz w:val="32"/>
-          <w:szCs w:val="32"/>
-        </w:rPr>
-        <w:t>What does it look like – extension</w:t>
-      </w:r>
-    </w:p>
-    <w:p>
-      <w:pPr>
-        <w:rPr>
-          <w:sz w:val="32"/>
-          <w:szCs w:val="32"/>
-        </w:rPr>
-      </w:pPr>
-    </w:p>
-    <w:p>
-      <w:pPr>
-        <w:pStyle w:val="ListParagraph"/>
-        <w:numPr>
-          <w:ilvl w:val="0"/>
-          <w:numId w:val="1"/>
-        </w:numPr>
-        <w:rPr>
-          <w:sz w:val="32"/>
-          <w:szCs w:val="32"/>
-        </w:rPr>
-      </w:pPr>
-      <w:r>
-        <w:rPr>
-          <w:sz w:val="32"/>
-          <w:szCs w:val="32"/>
-        </w:rPr>
-        <w:t>Custom natural resource spawning</w:t>
-      </w:r>
-    </w:p>
-    <w:p>
-      <w:pPr>
-        <w:pStyle w:val="ListParagraph"/>
-        <w:numPr>
-          <w:ilvl w:val="0"/>
-          <w:numId w:val="3"/>
-        </w:numPr>
-        <w:rPr>
-          <w:sz w:val="32"/>
-          <w:szCs w:val="32"/>
-        </w:rPr>
-      </w:pPr>
-      <w:r>
-        <w:rPr>
-          <w:sz w:val="32"/>
-          <w:szCs w:val="32"/>
-        </w:rPr>
-        <w:t>Spawn in clusters or as single node – tag if harvestable</w:t>
-      </w:r>
-    </w:p>
-    <w:p>
-      <w:pPr>
-        <w:pStyle w:val="ListParagraph"/>
-        <w:numPr>
-          <w:ilvl w:val="0"/>
-          <w:numId w:val="3"/>
-        </w:numPr>
-        <w:rPr>
-          <w:sz w:val="32"/>
-          <w:szCs w:val="32"/>
-        </w:rPr>
-      </w:pPr>
-      <w:r>
-        <w:rPr>
-          <w:sz w:val="32"/>
-          <w:szCs w:val="32"/>
-        </w:rPr>
-        <w:t xml:space="preserve">How close together they spawn – extension </w:t>
-      </w:r>
-    </w:p>
-    <w:p>
-      <w:pPr>
-        <w:pStyle w:val="ListParagraph"/>
-        <w:numPr>
-          <w:ilvl w:val="0"/>
-          <w:numId w:val="3"/>
-        </w:numPr>
-        <w:rPr>
-          <w:sz w:val="32"/>
-          <w:szCs w:val="32"/>
-        </w:rPr>
-      </w:pPr>
-      <w:r>
-        <w:rPr>
-          <w:sz w:val="32"/>
-          <w:szCs w:val="32"/>
-        </w:rPr>
-        <w:t>How rare it is</w:t>
-      </w:r>
-    </w:p>
-    <w:p>
-      <w:pPr>
-        <w:pStyle w:val="ListParagraph"/>
-        <w:numPr>
-          <w:ilvl w:val="0"/>
-          <w:numId w:val="3"/>
-        </w:numPr>
-        <w:rPr>
-          <w:sz w:val="32"/>
-          <w:szCs w:val="32"/>
-        </w:rPr>
-      </w:pPr>
-      <w:r>
-        <w:rPr>
-          <w:sz w:val="32"/>
-          <w:szCs w:val="32"/>
-        </w:rPr>
-        <w:t>Is it farmable</w:t>
-      </w:r>
-    </w:p>
-    <w:p>
-      <w:pPr>
-        <w:pStyle w:val="ListParagraph"/>
-        <w:numPr>
-          <w:ilvl w:val="0"/>
-          <w:numId w:val="3"/>
-        </w:numPr>
-        <w:rPr>
-          <w:sz w:val="32"/>
-          <w:szCs w:val="32"/>
-        </w:rPr>
-      </w:pPr>
-      <w:r>
-        <w:rPr>
-          <w:sz w:val="32"/>
-          <w:szCs w:val="32"/>
-        </w:rPr>
-        <w:t>Is it plantable</w:t>
-      </w:r>
-    </w:p>
-    <w:p>
-      <w:pPr>
-        <w:pStyle w:val="ListParagraph"/>
-        <w:numPr>
-          <w:ilvl w:val="0"/>
-          <w:numId w:val="3"/>
-        </w:numPr>
-        <w:rPr>
-          <w:sz w:val="32"/>
-          <w:szCs w:val="32"/>
-        </w:rPr>
-      </w:pPr>
-      <w:r>
-        <w:rPr>
-          <w:sz w:val="32"/>
-          <w:szCs w:val="32"/>
-        </w:rPr>
-        <w:t>How steep can the terrain it spawns on be – extension</w:t>
-      </w:r>
-    </w:p>
-    <w:p>
-      <w:pPr>
-        <w:pStyle w:val="ListParagraph"/>
-        <w:numPr>
-          <w:ilvl w:val="0"/>
-          <w:numId w:val="3"/>
-        </w:numPr>
-        <w:rPr>
-          <w:sz w:val="32"/>
-          <w:szCs w:val="32"/>
-        </w:rPr>
-      </w:pPr>
-      <w:r>
-        <w:rPr>
-          <w:sz w:val="32"/>
-          <w:szCs w:val="32"/>
-        </w:rPr>
-        <w:t>How big is a single node – extension</w:t>
-      </w:r>
-    </w:p>
-    <w:p>
-      <w:pPr>
-        <w:pStyle w:val="ListParagraph"/>
-        <w:numPr>
-          <w:ilvl w:val="0"/>
-          <w:numId w:val="3"/>
-        </w:numPr>
-        <w:rPr>
-          <w:sz w:val="32"/>
-          <w:szCs w:val="32"/>
-        </w:rPr>
-      </w:pPr>
-      <w:r>
-        <w:rPr>
-          <w:sz w:val="32"/>
-          <w:szCs w:val="32"/>
-        </w:rPr>
-        <w:t>What does it look like</w:t>
-      </w:r>
-    </w:p>
-    <w:p>
-      <w:pPr>
-        <w:pStyle w:val="ListParagraph"/>
-        <w:numPr>
-          <w:ilvl w:val="0"/>
-          <w:numId w:val="3"/>
-        </w:numPr>
-        <w:rPr>
-          <w:sz w:val="32"/>
-          <w:szCs w:val="32"/>
-        </w:rPr>
-      </w:pPr>
-      <w:r>
-        <w:rPr>
-          <w:sz w:val="32"/>
-          <w:szCs w:val="32"/>
-        </w:rPr>
-        <w:t>What resource/s does it drop</w:t>
-      </w:r>
-    </w:p>
-    <w:p>
-      <w:pPr>
-        <w:pStyle w:val="ListParagraph"/>
-        <w:numPr>
-          <w:ilvl w:val="0"/>
-          <w:numId w:val="3"/>
-        </w:numPr>
-        <w:rPr>
-          <w:sz w:val="32"/>
-          <w:szCs w:val="32"/>
-        </w:rPr>
-      </w:pPr>
-      <w:r>
-        <w:rPr>
-          <w:sz w:val="32"/>
-          <w:szCs w:val="32"/>
-        </w:rPr>
-        <w:t>How much of that resource does it drop</w:t>
-      </w:r>
-    </w:p>
-    <w:p>
-      <w:pPr>
-        <w:pStyle w:val="ListParagraph"/>
-        <w:numPr>
-          <w:ilvl w:val="0"/>
-          <w:numId w:val="3"/>
-        </w:numPr>
-        <w:rPr>
-          <w:sz w:val="32"/>
-          <w:szCs w:val="32"/>
-        </w:rPr>
-      </w:pPr>
-      <w:r>
-        <w:rPr>
-          <w:sz w:val="32"/>
-          <w:szCs w:val="32"/>
-        </w:rPr>
-        <w:t>Does it auto respawn</w:t>
-      </w:r>
-    </w:p>
-    <w:p>
-      <w:pPr>
-        <w:pStyle w:val="ListParagraph"/>
-        <w:numPr>
-          <w:ilvl w:val="0"/>
-          <w:numId w:val="3"/>
-        </w:numPr>
-        <w:rPr>
-          <w:sz w:val="32"/>
-          <w:szCs w:val="32"/>
-        </w:rPr>
-      </w:pPr>
-      <w:r>
-        <w:rPr>
-          <w:sz w:val="32"/>
-          <w:szCs w:val="32"/>
-        </w:rPr>
-        <w:lastRenderedPageBreak/>
-        <w:t>Does it need a specific “fertility” to spawn, if so what level  – extension</w:t>
-      </w:r>
-    </w:p>
-    <w:p>
-      <w:pPr>
-        <w:rPr>
-          <w:sz w:val="32"/>
-          <w:szCs w:val="32"/>
-        </w:rPr>
-      </w:pPr>
-    </w:p>
-    <w:p>
-      <w:pPr>
-        <w:pStyle w:val="ListParagraph"/>
-        <w:numPr>
-          <w:ilvl w:val="0"/>
-          <w:numId w:val="1"/>
-        </w:numPr>
-        <w:rPr>
-          <w:sz w:val="32"/>
-          <w:szCs w:val="32"/>
-        </w:rPr>
-      </w:pPr>
-      <w:r>
-        <w:rPr>
-          <w:sz w:val="32"/>
-          <w:szCs w:val="32"/>
-        </w:rPr>
-        <w:t>Storage:</w:t>
-      </w:r>
-    </w:p>
-    <w:p>
-      <w:pPr>
-        <w:pStyle w:val="ListParagraph"/>
-        <w:numPr>
-          <w:ilvl w:val="0"/>
-          <w:numId w:val="3"/>
-        </w:numPr>
-        <w:rPr>
-          <w:sz w:val="32"/>
-          <w:szCs w:val="32"/>
-        </w:rPr>
-      </w:pPr>
-      <w:r>
-        <w:rPr>
-          <w:sz w:val="32"/>
-          <w:szCs w:val="32"/>
-        </w:rPr>
-        <w:t>What resources can use it</w:t>
-      </w:r>
-    </w:p>
-    <w:p>
-      <w:pPr>
-        <w:pStyle w:val="ListParagraph"/>
-        <w:numPr>
-          <w:ilvl w:val="0"/>
-          <w:numId w:val="3"/>
-        </w:numPr>
-        <w:rPr>
-          <w:sz w:val="32"/>
-          <w:szCs w:val="32"/>
-        </w:rPr>
-      </w:pPr>
-      <w:r>
-        <w:rPr>
-          <w:sz w:val="32"/>
-          <w:szCs w:val="32"/>
-        </w:rPr>
-        <w:t>How big can it be – model of it  – extension</w:t>
-      </w:r>
-    </w:p>
-    <w:p>
-      <w:pPr>
-        <w:pStyle w:val="ListParagraph"/>
-        <w:numPr>
-          <w:ilvl w:val="0"/>
-          <w:numId w:val="3"/>
-        </w:numPr>
-        <w:rPr>
-          <w:sz w:val="32"/>
-          <w:szCs w:val="32"/>
-        </w:rPr>
-      </w:pPr>
-      <w:r>
-        <w:rPr>
-          <w:sz w:val="32"/>
-          <w:szCs w:val="32"/>
-        </w:rPr>
-        <w:t>Are the resources visualised on it</w:t>
-      </w:r>
-    </w:p>
-    <w:p>
-      <w:pPr>
-        <w:pStyle w:val="ListParagraph"/>
-        <w:numPr>
-          <w:ilvl w:val="0"/>
-          <w:numId w:val="3"/>
-        </w:numPr>
-        <w:rPr>
-          <w:sz w:val="32"/>
-          <w:szCs w:val="32"/>
-        </w:rPr>
-      </w:pPr>
-      <w:r>
-        <w:rPr>
-          <w:sz w:val="32"/>
-          <w:szCs w:val="32"/>
-        </w:rPr>
         <w:t>How much can it hold</w:t>
       </w:r>
-    </w:p>
-    <w:p>
-      <w:pPr>
-        <w:pStyle w:val="ListParagraph"/>
-        <w:numPr>
-          <w:ilvl w:val="0"/>
-          <w:numId w:val="3"/>
-        </w:numPr>
-        <w:rPr>
-          <w:sz w:val="32"/>
-          <w:szCs w:val="32"/>
-        </w:rPr>
-      </w:pPr>
-      <w:r>
-        <w:rPr>
-          <w:sz w:val="32"/>
-          <w:szCs w:val="32"/>
-        </w:rPr>
-        <w:t>What does it look like – the model used - visualised</w:t>
-      </w:r>
-    </w:p>
-    <w:p>
-      <w:pPr>
-        <w:rPr>
-          <w:sz w:val="32"/>
-          <w:szCs w:val="32"/>
-        </w:rPr>
-      </w:pPr>
-    </w:p>
-    <w:p>
-      <w:pPr>
-        <w:pStyle w:val="ListParagraph"/>
-        <w:numPr>
-          <w:ilvl w:val="0"/>
-          <w:numId w:val="1"/>
-        </w:numPr>
-        <w:rPr>
-          <w:sz w:val="32"/>
-          <w:szCs w:val="32"/>
-        </w:rPr>
-      </w:pPr>
-      <w:r>
-        <w:rPr>
-          <w:sz w:val="32"/>
-          <w:szCs w:val="32"/>
-        </w:rPr>
-        <w:t>Buildings:   – extension</w:t>
-      </w:r>
-    </w:p>
-    <w:p>
-      <w:pPr>
-        <w:pStyle w:val="ListParagraph"/>
-        <w:numPr>
-          <w:ilvl w:val="0"/>
-          <w:numId w:val="3"/>
-        </w:numPr>
-        <w:rPr>
-          <w:sz w:val="32"/>
-          <w:szCs w:val="32"/>
-        </w:rPr>
-      </w:pPr>
-      <w:r>
-        <w:rPr>
-          <w:sz w:val="32"/>
-          <w:szCs w:val="32"/>
-        </w:rPr>
-        <w:t>Are there buildings</w:t>
-      </w:r>
-    </w:p>
-    <w:p>
-      <w:pPr>
-        <w:pStyle w:val="ListParagraph"/>
-        <w:numPr>
-          <w:ilvl w:val="0"/>
-          <w:numId w:val="3"/>
-        </w:numPr>
-        <w:rPr>
-          <w:sz w:val="32"/>
-          <w:szCs w:val="32"/>
-        </w:rPr>
-      </w:pPr>
-      <w:r>
-        <w:rPr>
-          <w:sz w:val="32"/>
-          <w:szCs w:val="32"/>
-        </w:rPr>
-        <w:t>How big is it</w:t>
-      </w:r>
-    </w:p>
-    <w:p>
-      <w:pPr>
-        <w:pStyle w:val="ListParagraph"/>
-        <w:numPr>
-          <w:ilvl w:val="0"/>
-          <w:numId w:val="3"/>
-        </w:numPr>
-        <w:rPr>
-          <w:sz w:val="32"/>
-          <w:szCs w:val="32"/>
-        </w:rPr>
-      </w:pPr>
-      <w:r>
-        <w:rPr>
-          <w:sz w:val="32"/>
-          <w:szCs w:val="32"/>
-        </w:rPr>
-        <w:t>What does it look like</w:t>
-      </w:r>
-    </w:p>
-    <w:p>
-      <w:pPr>
-        <w:pStyle w:val="ListParagraph"/>
-        <w:numPr>
-          <w:ilvl w:val="0"/>
-          <w:numId w:val="3"/>
-        </w:numPr>
-        <w:rPr>
-          <w:sz w:val="32"/>
-          <w:szCs w:val="32"/>
-        </w:rPr>
-      </w:pPr>
-      <w:r>
-        <w:rPr>
-          <w:sz w:val="32"/>
-          <w:szCs w:val="32"/>
-        </w:rPr>
-        <w:t>Can it hold items</w:t>
-      </w:r>
-    </w:p>
-    <w:p>
-      <w:pPr>
-        <w:pStyle w:val="ListParagraph"/>
-        <w:numPr>
-          <w:ilvl w:val="0"/>
-          <w:numId w:val="3"/>
-        </w:numPr>
-        <w:rPr>
-          <w:sz w:val="32"/>
-          <w:szCs w:val="32"/>
-        </w:rPr>
-      </w:pPr>
-      <w:r>
-        <w:rPr>
-          <w:sz w:val="32"/>
-          <w:szCs w:val="32"/>
-        </w:rPr>
-        <w:t>Can it hold livestock</w:t>
-      </w:r>
-    </w:p>
-    <w:p>
-      <w:pPr>
-        <w:pStyle w:val="ListParagraph"/>
-        <w:numPr>
-          <w:ilvl w:val="0"/>
-          <w:numId w:val="3"/>
-        </w:numPr>
-        <w:rPr>
-          <w:sz w:val="32"/>
-          <w:szCs w:val="32"/>
-        </w:rPr>
-      </w:pPr>
-      <w:r>
-        <w:rPr>
-          <w:sz w:val="32"/>
-          <w:szCs w:val="32"/>
-        </w:rPr>
-        <w:t>Can it hold farmable resources</w:t>
-      </w:r>
-    </w:p>
-    <w:p>
-      <w:pPr>
-        <w:pStyle w:val="ListParagraph"/>
-        <w:numPr>
-          <w:ilvl w:val="0"/>
-          <w:numId w:val="3"/>
-        </w:numPr>
-        <w:rPr>
-          <w:sz w:val="32"/>
-          <w:szCs w:val="32"/>
-        </w:rPr>
-      </w:pPr>
-      <w:r>
-        <w:rPr>
-          <w:sz w:val="32"/>
-          <w:szCs w:val="32"/>
-        </w:rPr>
-        <w:t>Does it produce anything</w:t>
-      </w:r>
-    </w:p>
-    <w:p>
-      <w:pPr>
-        <w:pStyle w:val="ListParagraph"/>
-        <w:numPr>
-          <w:ilvl w:val="0"/>
-          <w:numId w:val="3"/>
-        </w:numPr>
-        <w:rPr>
-          <w:sz w:val="32"/>
-          <w:szCs w:val="32"/>
-        </w:rPr>
-      </w:pPr>
-      <w:r>
-        <w:rPr>
-          <w:sz w:val="32"/>
-          <w:szCs w:val="32"/>
-        </w:rPr>
-        <w:t>What’s its purpose</w:t>
-      </w:r>
-    </w:p>
-    <w:p>
-      <w:pPr>
-        <w:pStyle w:val="ListParagraph"/>
-        <w:numPr>
-          <w:ilvl w:val="0"/>
-          <w:numId w:val="3"/>
-        </w:numPr>
-        <w:rPr>
-          <w:sz w:val="32"/>
-          <w:szCs w:val="32"/>
-        </w:rPr>
-      </w:pPr>
-      <w:r>
-        <w:rPr>
-          <w:sz w:val="32"/>
-          <w:szCs w:val="32"/>
-        </w:rPr>
-        <w:t>Does it convert resources</w:t>
-      </w:r>
-    </w:p>
-    <w:p>
-      <w:pPr>
-        <w:pStyle w:val="ListParagraph"/>
-        <w:numPr>
-          <w:ilvl w:val="0"/>
-          <w:numId w:val="3"/>
-        </w:numPr>
-        <w:rPr>
-          <w:sz w:val="32"/>
-          <w:szCs w:val="32"/>
-        </w:rPr>
-      </w:pPr>
-      <w:r>
-        <w:rPr>
-          <w:sz w:val="32"/>
-          <w:szCs w:val="32"/>
-        </w:rPr>
-        <w:t>Does it take time to build</w:t>
-      </w:r>
-    </w:p>
-    <w:p>
-      <w:pPr>
-        <w:pStyle w:val="ListParagraph"/>
-        <w:numPr>
-          <w:ilvl w:val="0"/>
-          <w:numId w:val="3"/>
-        </w:numPr>
-        <w:rPr>
-          <w:sz w:val="32"/>
-          <w:szCs w:val="32"/>
-        </w:rPr>
-      </w:pPr>
-      <w:r>
-        <w:rPr>
-          <w:sz w:val="32"/>
-          <w:szCs w:val="32"/>
-        </w:rPr>
-        <w:t>Does it take resources to build</w:t>
-      </w:r>
-    </w:p>
-    <w:p>
-      <w:pPr>
-        <w:pStyle w:val="ListParagraph"/>
-        <w:numPr>
-          <w:ilvl w:val="0"/>
-          <w:numId w:val="3"/>
-        </w:numPr>
-        <w:rPr>
-          <w:sz w:val="32"/>
-          <w:szCs w:val="32"/>
-        </w:rPr>
-      </w:pPr>
-      <w:r>
-        <w:rPr>
-          <w:sz w:val="32"/>
-          <w:szCs w:val="32"/>
-        </w:rPr>
-        <w:t>Is there a max terrain steepness that it can be placed on, if so how steep</w:t>
-      </w:r>
-    </w:p>
-    <w:p>
-      <w:pPr>
-        <w:rPr>
-          <w:sz w:val="32"/>
-          <w:szCs w:val="32"/>
-        </w:rPr>
-      </w:pPr>
-    </w:p>
-    <w:p>
-      <w:pPr>
-        <w:pStyle w:val="ListParagraph"/>
-        <w:numPr>
-          <w:ilvl w:val="0"/>
-          <w:numId w:val="1"/>
-        </w:numPr>
-        <w:rPr>
-          <w:sz w:val="32"/>
-          <w:szCs w:val="32"/>
-        </w:rPr>
-      </w:pPr>
-      <w:r>
-        <w:rPr>
-          <w:sz w:val="32"/>
-          <w:szCs w:val="32"/>
-        </w:rPr>
-        <w:t>Paths:  – extension</w:t>
-      </w:r>
-    </w:p>
-    <w:p>
-      <w:pPr>
-        <w:pStyle w:val="ListParagraph"/>
-        <w:numPr>
-          <w:ilvl w:val="0"/>
-          <w:numId w:val="3"/>
-        </w:numPr>
-        <w:rPr>
-          <w:sz w:val="32"/>
-          <w:szCs w:val="32"/>
-        </w:rPr>
-      </w:pPr>
-      <w:r>
-        <w:rPr>
-          <w:sz w:val="32"/>
-          <w:szCs w:val="32"/>
-        </w:rPr>
-        <w:t>Are there paths</w:t>
-      </w:r>
-    </w:p>
-    <w:p>
-      <w:pPr>
-        <w:pStyle w:val="ListParagraph"/>
-        <w:numPr>
-          <w:ilvl w:val="0"/>
-          <w:numId w:val="3"/>
-        </w:numPr>
-        <w:rPr>
-          <w:sz w:val="32"/>
-          <w:szCs w:val="32"/>
-        </w:rPr>
-      </w:pPr>
-      <w:r>
-        <w:rPr>
-          <w:sz w:val="32"/>
-          <w:szCs w:val="32"/>
-        </w:rPr>
-        <w:t>How big is it</w:t>
-      </w:r>
-    </w:p>
-    <w:p>
-      <w:pPr>
-        <w:pStyle w:val="ListParagraph"/>
-        <w:numPr>
-          <w:ilvl w:val="0"/>
-          <w:numId w:val="3"/>
-        </w:numPr>
-        <w:rPr>
-          <w:sz w:val="32"/>
-          <w:szCs w:val="32"/>
-        </w:rPr>
-      </w:pPr>
-      <w:r>
-        <w:rPr>
-          <w:sz w:val="32"/>
-          <w:szCs w:val="32"/>
-        </w:rPr>
-        <w:t>What does it look like</w:t>
-      </w:r>
-    </w:p>
-    <w:p>
-      <w:pPr>
-        <w:pStyle w:val="ListParagraph"/>
-        <w:numPr>
-          <w:ilvl w:val="0"/>
-          <w:numId w:val="3"/>
-        </w:numPr>
-        <w:rPr>
-          <w:sz w:val="32"/>
-          <w:szCs w:val="32"/>
-        </w:rPr>
-      </w:pPr>
-      <w:r>
-        <w:rPr>
-          <w:sz w:val="32"/>
-          <w:szCs w:val="32"/>
-        </w:rPr>
-        <w:t>Does it take resources to build</w:t>
-      </w:r>
-    </w:p>
-    <w:p>
-      <w:pPr>
-        <w:pStyle w:val="ListParagraph"/>
-        <w:numPr>
-          <w:ilvl w:val="0"/>
-          <w:numId w:val="3"/>
-        </w:numPr>
-        <w:rPr>
-          <w:sz w:val="32"/>
-          <w:szCs w:val="32"/>
-        </w:rPr>
-      </w:pPr>
-      <w:r>
-        <w:rPr>
-          <w:sz w:val="32"/>
-          <w:szCs w:val="32"/>
-        </w:rPr>
-        <w:lastRenderedPageBreak/>
-        <w:t>Is it a simple texture, or is it a model</w:t>
-      </w:r>
-    </w:p>
-    <w:p>
-      <w:pPr>
-        <w:pStyle w:val="ListParagraph"/>
-        <w:numPr>
-          <w:ilvl w:val="0"/>
-          <w:numId w:val="3"/>
-        </w:numPr>
-        <w:rPr>
-          <w:sz w:val="32"/>
-          <w:szCs w:val="32"/>
-        </w:rPr>
-      </w:pPr>
-      <w:r>
-        <w:rPr>
-          <w:sz w:val="32"/>
-          <w:szCs w:val="32"/>
-        </w:rPr>
-        <w:t>Can things be placed on top of it</w:t>
-      </w:r>
-    </w:p>
-    <w:p>
-      <w:pPr>
-        <w:pStyle w:val="ListParagraph"/>
-        <w:numPr>
-          <w:ilvl w:val="0"/>
-          <w:numId w:val="3"/>
-        </w:numPr>
-        <w:rPr>
-          <w:sz w:val="32"/>
-          <w:szCs w:val="32"/>
-        </w:rPr>
-      </w:pPr>
-      <w:r>
-        <w:rPr>
-          <w:sz w:val="32"/>
-          <w:szCs w:val="32"/>
-        </w:rPr>
-        <w:t>Can it go over water</w:t>
-      </w:r>
-    </w:p>
-    <w:p>
-      <w:pPr>
-        <w:pStyle w:val="ListParagraph"/>
-        <w:numPr>
-          <w:ilvl w:val="0"/>
-          <w:numId w:val="3"/>
-        </w:numPr>
-        <w:rPr>
-          <w:sz w:val="32"/>
-          <w:szCs w:val="32"/>
-        </w:rPr>
-      </w:pPr>
-      <w:r>
-        <w:rPr>
-          <w:sz w:val="32"/>
-          <w:szCs w:val="32"/>
-        </w:rPr>
-        <w:t>Can it tunnel through terrain</w:t>
-      </w:r>
-    </w:p>
-    <w:p>
-      <w:pPr>
-        <w:pStyle w:val="ListParagraph"/>
-        <w:numPr>
-          <w:ilvl w:val="0"/>
-          <w:numId w:val="3"/>
-        </w:numPr>
-        <w:rPr>
-          <w:sz w:val="32"/>
-          <w:szCs w:val="32"/>
-        </w:rPr>
-      </w:pPr>
-      <w:r>
-        <w:rPr>
-          <w:sz w:val="32"/>
-          <w:szCs w:val="32"/>
-        </w:rPr>
-        <w:t>Is there a max terrain steepness that it can be places on, if so how steep</w:t>
-      </w:r>
-    </w:p>
-    <w:p>
-      <w:pPr>
-        <w:rPr>
-          <w:sz w:val="32"/>
-          <w:szCs w:val="32"/>
-        </w:rPr>
-      </w:pPr>
-    </w:p>
-    <w:p>
-      <w:pPr>
-        <w:pStyle w:val="ListParagraph"/>
-        <w:numPr>
-          <w:ilvl w:val="0"/>
-          <w:numId w:val="1"/>
-        </w:numPr>
-        <w:rPr>
-          <w:sz w:val="32"/>
-          <w:szCs w:val="32"/>
-        </w:rPr>
-      </w:pPr>
-      <w:r>
-        <w:rPr>
-          <w:sz w:val="32"/>
-          <w:szCs w:val="32"/>
-        </w:rPr>
-        <w:t>Agents:  – extension</w:t>
-      </w:r>
-    </w:p>
-    <w:p>
-      <w:pPr>
-        <w:pStyle w:val="ListParagraph"/>
-        <w:numPr>
-          <w:ilvl w:val="0"/>
-          <w:numId w:val="3"/>
-        </w:numPr>
-        <w:rPr>
-          <w:sz w:val="32"/>
-          <w:szCs w:val="32"/>
-        </w:rPr>
-      </w:pPr>
-      <w:r>
-        <w:rPr>
-          <w:sz w:val="32"/>
-          <w:szCs w:val="32"/>
-        </w:rPr>
-        <w:t xml:space="preserve">Are there agents </w:t>
-      </w:r>
-    </w:p>
-    <w:p>
-      <w:pPr>
-        <w:pStyle w:val="ListParagraph"/>
-        <w:numPr>
-          <w:ilvl w:val="0"/>
-          <w:numId w:val="3"/>
-        </w:numPr>
-        <w:rPr>
-          <w:sz w:val="32"/>
-          <w:szCs w:val="32"/>
-        </w:rPr>
-      </w:pPr>
-      <w:r>
-        <w:rPr>
-          <w:sz w:val="32"/>
-          <w:szCs w:val="32"/>
-        </w:rPr>
-        <w:t>Do they carry out tasks automatically</w:t>
-      </w:r>
-    </w:p>
-    <w:p>
-      <w:pPr>
-        <w:pStyle w:val="ListParagraph"/>
-        <w:numPr>
-          <w:ilvl w:val="0"/>
-          <w:numId w:val="3"/>
-        </w:numPr>
-        <w:rPr>
-          <w:sz w:val="32"/>
-          <w:szCs w:val="32"/>
-        </w:rPr>
-      </w:pPr>
-      <w:r>
-        <w:rPr>
-          <w:sz w:val="32"/>
-          <w:szCs w:val="32"/>
-        </w:rPr>
-        <w:t>Do they have specific jobs</w:t>
-      </w:r>
-    </w:p>
-    <w:p>
-      <w:pPr>
-        <w:pStyle w:val="ListParagraph"/>
-        <w:numPr>
-          <w:ilvl w:val="0"/>
-          <w:numId w:val="3"/>
-        </w:numPr>
-        <w:rPr>
-          <w:sz w:val="32"/>
-          <w:szCs w:val="32"/>
-        </w:rPr>
-      </w:pPr>
-      <w:r>
-        <w:rPr>
-          <w:sz w:val="32"/>
-          <w:szCs w:val="32"/>
-        </w:rPr>
-        <w:t>The AI will have to be coded by user</w:t>
-      </w:r>
-    </w:p>
-    <w:p>
-      <w:pPr>
-        <w:rPr>
-          <w:sz w:val="32"/>
-          <w:szCs w:val="32"/>
-        </w:rPr>
-      </w:pPr>
-    </w:p>
-    <w:p>
-      <w:pPr>
-        <w:rPr>
-          <w:sz w:val="32"/>
-          <w:szCs w:val="32"/>
-        </w:rPr>
-      </w:pPr>
-      <w:r>
-        <w:rPr>
-          <w:sz w:val="32"/>
-          <w:szCs w:val="32"/>
-        </w:rPr>
-        <w:t>What specifically will be given access to</w:t>
-      </w:r>
-      <w:r>
-        <w:rPr>
-          <w:sz w:val="32"/>
-          <w:szCs w:val="32"/>
-        </w:rPr>
-        <w:t xml:space="preserve"> ^</w:t>
-      </w:r>
-    </w:p>
-    <w:p>
-      <w:pPr>
-        <w:rPr>
-          <w:sz w:val="32"/>
-          <w:szCs w:val="32"/>
-        </w:rPr>
-      </w:pPr>
     </w:p>
     <w:p>
       <w:pPr>
@@ -2517,6 +1439,7 @@
           <w:sz w:val="36"/>
           <w:szCs w:val="36"/>
         </w:rPr>
+        <w:lastRenderedPageBreak/>
         <w:t>Mathematical equations:</w:t>
       </w:r>
     </w:p>
@@ -2639,7 +1562,21 @@
           <w:sz w:val="32"/>
           <w:szCs w:val="32"/>
         </w:rPr>
-        <w:t xml:space="preserve">More is </w:t>
+        <w:t>More i</w:t>
+      </w:r>
+      <w:r>
+        <w:rPr>
+          <w:sz w:val="32"/>
+          <w:szCs w:val="32"/>
+        </w:rPr>
+        <w:t>n</w:t>
+      </w:r>
+      <w:r>
+        <w:rPr>
+          <w:sz w:val="32"/>
+          <w:szCs w:val="32"/>
+        </w:rPr>
+        <w:t xml:space="preserve"> </w:t>
       </w:r>
       <w:r>
         <w:rPr>
@@ -2794,8 +1731,17 @@
           <w:sz w:val="32"/>
           <w:szCs w:val="32"/>
         </w:rPr>
-        <w:t>What kind of connection, what to do if no response / unexpected response, every interaction made and if it is expected</w:t>
-      </w:r>
+        <w:t xml:space="preserve">What kind of connection, what to do if no response / unexpected response, every interaction made and if it is </w:t>
+      </w:r>
+      <w:proofErr w:type="gramStart"/>
+      <w:r>
+        <w:rPr>
+          <w:sz w:val="32"/>
+          <w:szCs w:val="32"/>
+        </w:rPr>
+        <w:t>expected</w:t>
+      </w:r>
+      <w:proofErr w:type="gramEnd"/>
     </w:p>
     <w:p>
       <w:pPr>
@@ -3191,8 +2137,17 @@
           <w:sz w:val="32"/>
           <w:szCs w:val="32"/>
         </w:rPr>
-        <w:t xml:space="preserve"> (int)</w:t>
-      </w:r>
+        <w:t xml:space="preserve"> (int</w:t>
+      </w:r>
+      <w:proofErr w:type="gramStart"/>
+      <w:r>
+        <w:rPr>
+          <w:sz w:val="32"/>
+          <w:szCs w:val="32"/>
+        </w:rPr>
+        <w:t>)</w:t>
+      </w:r>
+      <w:proofErr w:type="gramEnd"/>
     </w:p>
     <w:p>
       <w:pPr>
@@ -3368,274 +2323,52 @@
           <w:sz w:val="32"/>
           <w:szCs w:val="32"/>
         </w:rPr>
-        <w:t>How everything is set up in unity</w:t>
-      </w:r>
-    </w:p>
-    <w:p>
-      <w:pPr>
-        <w:rPr>
-          <w:sz w:val="32"/>
-          <w:szCs w:val="32"/>
-        </w:rPr>
-      </w:pPr>
-    </w:p>
-    <w:p>
-      <w:pPr>
-        <w:rPr>
-          <w:sz w:val="32"/>
-          <w:szCs w:val="32"/>
-        </w:rPr>
-      </w:pPr>
-      <w:r>
-        <w:rPr>
-          <w:sz w:val="32"/>
-          <w:szCs w:val="32"/>
-        </w:rPr>
-        <w:t>-----------------------------------------------------------------------------------------</w:t>
-      </w:r>
-    </w:p>
-    <w:p>
-      <w:pPr>
-        <w:rPr>
-          <w:sz w:val="32"/>
-          <w:szCs w:val="32"/>
-        </w:rPr>
-      </w:pPr>
-      <w:r>
-        <w:rPr>
-          <w:sz w:val="32"/>
-          <w:szCs w:val="32"/>
-        </w:rPr>
-        <w:t>Make unity window for list of in game items</w:t>
-      </w:r>
-    </w:p>
-    <w:p>
-      <w:pPr>
-        <w:rPr>
-          <w:sz w:val="32"/>
-          <w:szCs w:val="32"/>
-        </w:rPr>
-      </w:pPr>
-      <w:r>
-        <w:rPr>
-          <w:sz w:val="32"/>
-          <w:szCs w:val="32"/>
-        </w:rPr>
-        <w:t>Each player has list of what they have</w:t>
-      </w:r>
-    </w:p>
-    <w:p>
-      <w:pPr>
-        <w:rPr>
-          <w:sz w:val="32"/>
-          <w:szCs w:val="32"/>
-        </w:rPr>
-      </w:pPr>
-    </w:p>
-    <w:p>
-      <w:pPr>
-        <w:rPr>
-          <w:sz w:val="32"/>
-          <w:szCs w:val="32"/>
-        </w:rPr>
-      </w:pPr>
-      <w:r>
-        <w:rPr>
-          <w:sz w:val="32"/>
-          <w:szCs w:val="32"/>
-        </w:rPr>
-        <w:t>Look up applications like this on unity asset store, or unreal</w:t>
-      </w:r>
-    </w:p>
-    <w:p>
-      <w:pPr>
-        <w:rPr>
-          <w:sz w:val="32"/>
-          <w:szCs w:val="32"/>
-        </w:rPr>
-      </w:pPr>
-      <w:r>
-        <w:rPr>
-          <w:sz w:val="32"/>
-          <w:szCs w:val="32"/>
-        </w:rPr>
-        <w:t>Target market – game jammers</w:t>
-      </w:r>
-    </w:p>
-    <w:p>
-      <w:pPr>
-        <w:rPr>
-          <w:sz w:val="32"/>
-          <w:szCs w:val="32"/>
-        </w:rPr>
-      </w:pPr>
-    </w:p>
-    <w:p>
-      <w:pPr>
-        <w:rPr>
-          <w:sz w:val="32"/>
-          <w:szCs w:val="32"/>
-        </w:rPr>
-      </w:pPr>
-      <w:r>
-        <w:rPr>
-          <w:sz w:val="32"/>
-          <w:szCs w:val="32"/>
-        </w:rPr>
-        <w:t>Networking first, two players moving on plane, can see each</w:t>
-      </w:r>
-      <w:r>
-        <w:rPr>
-          <w:sz w:val="32"/>
-          <w:szCs w:val="32"/>
-        </w:rPr>
-        <w:t xml:space="preserve"> </w:t>
-      </w:r>
-      <w:r>
-        <w:rPr>
-          <w:sz w:val="32"/>
-          <w:szCs w:val="32"/>
-        </w:rPr>
-        <w:t>other moving and bump into each</w:t>
-      </w:r>
-      <w:r>
-        <w:rPr>
-          <w:sz w:val="32"/>
-          <w:szCs w:val="32"/>
-        </w:rPr>
-        <w:t xml:space="preserve"> </w:t>
-      </w:r>
-      <w:r>
-        <w:rPr>
-          <w:sz w:val="32"/>
-          <w:szCs w:val="32"/>
-        </w:rPr>
-        <w:t>other</w:t>
-      </w:r>
-    </w:p>
-    <w:p>
-      <w:pPr>
-        <w:rPr>
-          <w:sz w:val="32"/>
-          <w:szCs w:val="32"/>
-        </w:rPr>
-      </w:pPr>
-    </w:p>
-    <w:p>
-      <w:pPr>
-        <w:rPr>
-          <w:sz w:val="32"/>
-          <w:szCs w:val="32"/>
-        </w:rPr>
-      </w:pPr>
-      <w:r>
-        <w:rPr>
-          <w:sz w:val="32"/>
-          <w:szCs w:val="32"/>
-        </w:rPr>
-        <w:lastRenderedPageBreak/>
-        <w:t xml:space="preserve">Look at early Oxygen not included – markiplier </w:t>
-      </w:r>
-    </w:p>
-    <w:p>
-      <w:pPr>
-        <w:rPr>
-          <w:sz w:val="32"/>
-          <w:szCs w:val="32"/>
-        </w:rPr>
-      </w:pPr>
-      <w:r>
-        <w:rPr>
-          <w:sz w:val="32"/>
-          <w:szCs w:val="32"/>
-        </w:rPr>
-        <w:t>7 days to die</w:t>
-      </w:r>
-    </w:p>
-    <w:p>
-      <w:pPr>
-        <w:rPr>
-          <w:sz w:val="32"/>
-          <w:szCs w:val="32"/>
-        </w:rPr>
-      </w:pPr>
-      <w:r>
-        <w:rPr>
-          <w:sz w:val="32"/>
-          <w:szCs w:val="32"/>
-        </w:rPr>
-        <w:t>List of every object in game that has counter</w:t>
-      </w:r>
-    </w:p>
-    <w:p>
-      <w:pPr>
-        <w:rPr>
-          <w:sz w:val="32"/>
-          <w:szCs w:val="32"/>
-        </w:rPr>
-      </w:pPr>
-      <w:r>
-        <w:rPr>
-          <w:sz w:val="32"/>
-          <w:szCs w:val="32"/>
-        </w:rPr>
-        <w:t>Look at data oriented programming</w:t>
-      </w:r>
-    </w:p>
-    <w:p>
-      <w:pPr>
-        <w:rPr>
-          <w:sz w:val="32"/>
-          <w:szCs w:val="32"/>
-        </w:rPr>
-      </w:pPr>
-      <w:r>
-        <w:rPr>
-          <w:sz w:val="32"/>
-          <w:szCs w:val="32"/>
-        </w:rPr>
-        <w:t>How to mod terraria for ^ this information</w:t>
-      </w:r>
-    </w:p>
-    <w:p>
-      <w:pPr>
-        <w:rPr>
-          <w:sz w:val="32"/>
-          <w:szCs w:val="32"/>
-        </w:rPr>
-      </w:pPr>
-    </w:p>
-    <w:p>
-      <w:pPr>
-        <w:rPr>
-          <w:sz w:val="32"/>
-          <w:szCs w:val="32"/>
-        </w:rPr>
-      </w:pPr>
-    </w:p>
-    <w:p>
-      <w:pPr>
-        <w:rPr>
-          <w:sz w:val="32"/>
-          <w:szCs w:val="32"/>
-        </w:rPr>
-      </w:pPr>
-    </w:p>
-    <w:p>
-      <w:pPr>
-        <w:rPr>
-          <w:sz w:val="32"/>
-          <w:szCs w:val="32"/>
-        </w:rPr>
-      </w:pPr>
-    </w:p>
-    <w:p>
-      <w:pPr>
-        <w:rPr>
-          <w:sz w:val="32"/>
-          <w:szCs w:val="32"/>
-        </w:rPr>
-      </w:pPr>
+        <w:t>The system will be a unity package downloaded from the asset store.</w:t>
+      </w:r>
+    </w:p>
+    <w:p>
+      <w:pPr>
+        <w:rPr>
+          <w:sz w:val="32"/>
+          <w:szCs w:val="32"/>
+        </w:rPr>
+      </w:pPr>
+      <w:r>
+        <w:rPr>
+          <w:sz w:val="32"/>
+          <w:szCs w:val="32"/>
+        </w:rPr>
+        <w:t xml:space="preserve">The developer </w:t>
+      </w:r>
+      <w:r>
+        <w:rPr>
+          <w:sz w:val="32"/>
+          <w:szCs w:val="32"/>
+        </w:rPr>
+        <w:t>will be able to</w:t>
+      </w:r>
+      <w:r>
+        <w:rPr>
+          <w:sz w:val="32"/>
+          <w:szCs w:val="32"/>
+        </w:rPr>
+        <w:t xml:space="preserve"> create a Resource Manager scriptable object that they can use to create the resources and their attribute their game will contain. There will also be a Tool Manager scriptable object for the tools.</w:t>
+      </w:r>
+    </w:p>
+    <w:p>
+      <w:pPr>
+        <w:rPr>
+          <w:sz w:val="32"/>
+          <w:szCs w:val="32"/>
+        </w:rPr>
+      </w:pPr>
+      <w:r>
+        <w:rPr>
+          <w:sz w:val="32"/>
+          <w:szCs w:val="32"/>
+        </w:rPr>
+        <w:t>The developer will be able to add a Resource Node component to game objects to make them a Resource Node.</w:t>
+      </w:r>
     </w:p>
     <w:sectPr>
       <w:pgSz w:w="11906" w:h="16838"/>
@@ -3891,7 +2624,7 @@
         <w:rFonts w:ascii="Symbol" w:hAnsi="Symbol" w:hint="default"/>
       </w:rPr>
     </w:lvl>
-    <w:lvl w:ilvl="1" w:tplc="0C090003" w:tentative="1">
+    <w:lvl w:ilvl="1" w:tplc="0C090003">
       <w:start w:val="1"/>
       <w:numFmt w:val="bullet"/>
       <w:lvlText w:val="o"/>

</xml_diff>

<commit_message>
updated brief, hopefully finished, 6/05/2022 11:08
</commit_message>
<xml_diff>
--- a/complex brief.docx
+++ b/complex brief.docx
@@ -878,7 +878,14 @@
           <w:sz w:val="32"/>
           <w:szCs w:val="32"/>
         </w:rPr>
-        <w:t xml:space="preserve">Weather or not it </w:t>
+        <w:t>Whether</w:t>
+      </w:r>
+      <w:r>
+        <w:rPr>
+          <w:sz w:val="32"/>
+          <w:szCs w:val="32"/>
+        </w:rPr>
+        <w:t xml:space="preserve"> or not it </w:t>
       </w:r>
       <w:r>
         <w:rPr>
@@ -1048,28 +1055,7 @@
           <w:sz w:val="32"/>
           <w:szCs w:val="32"/>
         </w:rPr>
-        <w:t>Custom</w:t>
-      </w:r>
-      <w:r>
-        <w:rPr>
-          <w:sz w:val="32"/>
-          <w:szCs w:val="32"/>
-        </w:rPr>
-        <w:t>isable</w:t>
-      </w:r>
-      <w:r>
-        <w:rPr>
-          <w:sz w:val="32"/>
-          <w:szCs w:val="32"/>
-        </w:rPr>
-        <w:t xml:space="preserve"> </w:t>
-      </w:r>
-      <w:r>
-        <w:rPr>
-          <w:sz w:val="32"/>
-          <w:szCs w:val="32"/>
-        </w:rPr>
-        <w:t>resource nodes</w:t>
+        <w:t>Customisable resource nodes</w:t>
       </w:r>
     </w:p>
     <w:p>
@@ -1149,17 +1135,8 @@
           <w:sz w:val="32"/>
           <w:szCs w:val="32"/>
         </w:rPr>
-        <w:t xml:space="preserve">Is it </w:t>
-      </w:r>
-      <w:proofErr w:type="gramStart"/>
-      <w:r>
-        <w:rPr>
-          <w:sz w:val="32"/>
-          <w:szCs w:val="32"/>
-        </w:rPr>
-        <w:t>farmable</w:t>
-      </w:r>
-      <w:proofErr w:type="gramEnd"/>
+        <w:t>Is it farmable</w:t>
+      </w:r>
     </w:p>
     <w:p>
       <w:pPr>
@@ -1178,17 +1155,8 @@
           <w:sz w:val="32"/>
           <w:szCs w:val="32"/>
         </w:rPr>
-        <w:t xml:space="preserve">Is it </w:t>
-      </w:r>
-      <w:proofErr w:type="gramStart"/>
-      <w:r>
-        <w:rPr>
-          <w:sz w:val="32"/>
-          <w:szCs w:val="32"/>
-        </w:rPr>
-        <w:t>plantable</w:t>
-      </w:r>
-      <w:proofErr w:type="gramEnd"/>
+        <w:t>Is it plantable</w:t>
+      </w:r>
     </w:p>
     <w:p>
       <w:pPr>
@@ -1227,17 +1195,8 @@
           <w:sz w:val="32"/>
           <w:szCs w:val="32"/>
         </w:rPr>
-        <w:t xml:space="preserve">What resource do you get from </w:t>
-      </w:r>
-      <w:proofErr w:type="gramStart"/>
-      <w:r>
-        <w:rPr>
-          <w:sz w:val="32"/>
-          <w:szCs w:val="32"/>
-        </w:rPr>
-        <w:t>it</w:t>
-      </w:r>
-      <w:proofErr w:type="gramEnd"/>
+        <w:t>What resource do you get from it</w:t>
+      </w:r>
     </w:p>
     <w:p>
       <w:pPr>
@@ -1256,17 +1215,8 @@
           <w:sz w:val="32"/>
           <w:szCs w:val="32"/>
         </w:rPr>
-        <w:t xml:space="preserve">How much of the resource does it </w:t>
-      </w:r>
-      <w:proofErr w:type="gramStart"/>
-      <w:r>
-        <w:rPr>
-          <w:sz w:val="32"/>
-          <w:szCs w:val="32"/>
-        </w:rPr>
-        <w:t>drop</w:t>
-      </w:r>
-      <w:proofErr w:type="gramEnd"/>
+        <w:t>How much of the resource does it drop</w:t>
+      </w:r>
     </w:p>
     <w:p>
       <w:pPr>
@@ -1373,17 +1323,8 @@
           <w:sz w:val="32"/>
           <w:szCs w:val="32"/>
         </w:rPr>
-        <w:t xml:space="preserve">Are the resources visualised on/in </w:t>
-      </w:r>
-      <w:proofErr w:type="gramStart"/>
-      <w:r>
-        <w:rPr>
-          <w:sz w:val="32"/>
-          <w:szCs w:val="32"/>
-        </w:rPr>
-        <w:t>it</w:t>
-      </w:r>
-      <w:proofErr w:type="gramEnd"/>
+        <w:t>Are the resources visualised on/in it</w:t>
+      </w:r>
     </w:p>
     <w:p>
       <w:pPr>
@@ -1470,7 +1411,36 @@
           <w:sz w:val="32"/>
           <w:szCs w:val="32"/>
         </w:rPr>
-        <w:t>Math behind graph showing rate of decay</w:t>
+        <w:t xml:space="preserve">The constant rate of decay will just use a lerp function (a + (b – a) * t) and t will be equal to the current accumulated time divided by the maximum amount of time (t = time / </w:t>
+      </w:r>
+      <w:r>
+        <w:rPr>
+          <w:sz w:val="32"/>
+          <w:szCs w:val="32"/>
+        </w:rPr>
+        <w:t>max time</w:t>
+      </w:r>
+      <w:r>
+        <w:rPr>
+          <w:sz w:val="32"/>
+          <w:szCs w:val="32"/>
+        </w:rPr>
+        <w:t>).</w:t>
+      </w:r>
+    </w:p>
+    <w:p>
+      <w:pPr>
+        <w:rPr>
+          <w:sz w:val="32"/>
+          <w:szCs w:val="32"/>
+        </w:rPr>
+      </w:pPr>
+      <w:r>
+        <w:rPr>
+          <w:sz w:val="32"/>
+          <w:szCs w:val="32"/>
+        </w:rPr>
+        <w:t>When adding resources to the storage, there will be an equation to increase the time of decay ((number of resources + amount to add) / max amount of resources * max time) since time controls how many resources there are.</w:t>
       </w:r>
     </w:p>
     <w:p>
@@ -1495,120 +1465,17 @@
           <w:sz w:val="36"/>
           <w:szCs w:val="36"/>
         </w:rPr>
-        <w:t>Advanced Algorithms:</w:t>
-      </w:r>
-    </w:p>
-    <w:p>
-      <w:pPr>
-        <w:rPr>
-          <w:sz w:val="32"/>
-          <w:szCs w:val="32"/>
-        </w:rPr>
-      </w:pPr>
-      <w:r>
-        <w:rPr>
-          <w:sz w:val="32"/>
-          <w:szCs w:val="32"/>
-        </w:rPr>
-        <w:t xml:space="preserve">Constant rate of decay on </w:t>
-      </w:r>
-      <w:r>
-        <w:rPr>
-          <w:sz w:val="32"/>
-          <w:szCs w:val="32"/>
-        </w:rPr>
-        <w:t>resources no matter how many.</w:t>
-      </w:r>
-    </w:p>
-    <w:p>
-      <w:pPr>
-        <w:rPr>
-          <w:sz w:val="32"/>
-          <w:szCs w:val="32"/>
-        </w:rPr>
-      </w:pPr>
-      <w:r>
-        <w:rPr>
-          <w:sz w:val="32"/>
-          <w:szCs w:val="32"/>
-        </w:rPr>
-        <w:t>Graph showing rate of decay, can control with graph</w:t>
-      </w:r>
-      <w:r>
-        <w:rPr>
-          <w:sz w:val="32"/>
-          <w:szCs w:val="32"/>
-        </w:rPr>
-        <w:t xml:space="preserve"> ^</w:t>
-      </w:r>
-    </w:p>
-    <w:p>
-      <w:pPr>
-        <w:rPr>
-          <w:sz w:val="32"/>
-          <w:szCs w:val="32"/>
-        </w:rPr>
-      </w:pPr>
-    </w:p>
-    <w:p>
-      <w:pPr>
-        <w:rPr>
-          <w:sz w:val="32"/>
-          <w:szCs w:val="32"/>
-        </w:rPr>
-      </w:pPr>
-      <w:r>
-        <w:rPr>
-          <w:sz w:val="32"/>
-          <w:szCs w:val="32"/>
-        </w:rPr>
-        <w:t>More i</w:t>
-      </w:r>
-      <w:r>
-        <w:rPr>
-          <w:sz w:val="32"/>
-          <w:szCs w:val="32"/>
-        </w:rPr>
-        <w:t>n</w:t>
-      </w:r>
-      <w:r>
-        <w:rPr>
-          <w:sz w:val="32"/>
-          <w:szCs w:val="32"/>
-        </w:rPr>
-        <w:t xml:space="preserve"> </w:t>
-      </w:r>
-      <w:r>
-        <w:rPr>
-          <w:sz w:val="32"/>
-          <w:szCs w:val="32"/>
-        </w:rPr>
-        <w:t>two</w:t>
-      </w:r>
-      <w:r>
-        <w:rPr>
-          <w:sz w:val="32"/>
-          <w:szCs w:val="32"/>
-        </w:rPr>
-        <w:t xml:space="preserve"> parts above</w:t>
-      </w:r>
-      <w:r>
-        <w:rPr>
-          <w:sz w:val="32"/>
-          <w:szCs w:val="32"/>
-        </w:rPr>
-        <w:br w:type="page"/>
-      </w:r>
-    </w:p>
-    <w:p>
-      <w:pPr>
+        <w:t>How the system</w:t>
+      </w:r>
+      <w:r>
         <w:rPr>
           <w:b/>
           <w:bCs/>
           <w:sz w:val="36"/>
           <w:szCs w:val="36"/>
         </w:rPr>
-      </w:pPr>
+        <w:t>s</w:t>
+      </w:r>
       <w:r>
         <w:rPr>
           <w:b/>
@@ -1616,35 +1483,129 @@
           <w:sz w:val="36"/>
           <w:szCs w:val="36"/>
         </w:rPr>
-        <w:lastRenderedPageBreak/>
-        <w:t>How the system</w:t>
-      </w:r>
+        <w:t xml:space="preserve"> will be modular:</w:t>
+      </w:r>
+    </w:p>
+    <w:p>
+      <w:pPr>
+        <w:rPr>
+          <w:sz w:val="32"/>
+          <w:szCs w:val="32"/>
+        </w:rPr>
+      </w:pPr>
       <w:r>
         <w:rPr>
           <w:b/>
           <w:bCs/>
+          <w:sz w:val="32"/>
+          <w:szCs w:val="32"/>
+        </w:rPr>
+        <w:t>Networking:</w:t>
+      </w:r>
+    </w:p>
+    <w:p>
+      <w:pPr>
+        <w:rPr>
+          <w:sz w:val="32"/>
+          <w:szCs w:val="32"/>
+        </w:rPr>
+      </w:pPr>
+      <w:r>
+        <w:rPr>
+          <w:sz w:val="32"/>
+          <w:szCs w:val="32"/>
+        </w:rPr>
+        <w:t>Will allow for the developer to specify what variables are to be passed to and from the server</w:t>
+      </w:r>
+      <w:r>
+        <w:rPr>
+          <w:sz w:val="32"/>
+          <w:szCs w:val="32"/>
+        </w:rPr>
+        <w:t>.</w:t>
+      </w:r>
+      <w:r>
+        <w:rPr>
+          <w:sz w:val="32"/>
+          <w:szCs w:val="32"/>
+        </w:rPr>
+        <w:t xml:space="preserve"> </w:t>
+      </w:r>
+      <w:r>
+        <w:rPr>
+          <w:sz w:val="32"/>
+          <w:szCs w:val="32"/>
+        </w:rPr>
+        <w:t>Will have</w:t>
+      </w:r>
+      <w:r>
+        <w:rPr>
+          <w:sz w:val="32"/>
+          <w:szCs w:val="32"/>
+        </w:rPr>
+        <w:t xml:space="preserve"> default variables to be passed in for the resource management system</w:t>
+      </w:r>
+      <w:r>
+        <w:rPr>
+          <w:sz w:val="32"/>
+          <w:szCs w:val="32"/>
+        </w:rPr>
+        <w:t xml:space="preserve"> that can be </w:t>
+      </w:r>
+      <w:r>
+        <w:rPr>
+          <w:sz w:val="32"/>
+          <w:szCs w:val="32"/>
+        </w:rPr>
+        <w:t>overridden</w:t>
+      </w:r>
+      <w:r>
+        <w:rPr>
+          <w:sz w:val="32"/>
+          <w:szCs w:val="32"/>
+        </w:rPr>
+        <w:t>.</w:t>
+      </w:r>
+    </w:p>
+    <w:p>
+      <w:pPr>
+        <w:rPr>
+          <w:sz w:val="32"/>
+          <w:szCs w:val="32"/>
+        </w:rPr>
+      </w:pPr>
+      <w:r>
+        <w:rPr>
+          <w:sz w:val="32"/>
+          <w:szCs w:val="32"/>
+        </w:rPr>
+        <w:t>What kind of connection, what to do if no response / unexpected response, every interaction made and if it is expected</w:t>
+      </w:r>
+    </w:p>
+    <w:p>
+      <w:pPr>
+        <w:rPr>
           <w:sz w:val="36"/>
           <w:szCs w:val="36"/>
         </w:rPr>
-        <w:t>s</w:t>
-      </w:r>
+      </w:pPr>
+    </w:p>
+    <w:p>
+      <w:pPr>
+        <w:rPr>
+          <w:sz w:val="32"/>
+          <w:szCs w:val="32"/>
+        </w:rPr>
+      </w:pPr>
       <w:r>
         <w:rPr>
           <w:b/>
           <w:bCs/>
-          <w:sz w:val="36"/>
-          <w:szCs w:val="36"/>
-        </w:rPr>
-        <w:t xml:space="preserve"> will be modular:</w:t>
-      </w:r>
-    </w:p>
-    <w:p>
-      <w:pPr>
-        <w:rPr>
-          <w:sz w:val="32"/>
-          <w:szCs w:val="32"/>
-        </w:rPr>
-      </w:pPr>
+          <w:sz w:val="32"/>
+          <w:szCs w:val="32"/>
+        </w:rPr>
+        <w:t>Resource attribute</w:t>
+      </w:r>
       <w:r>
         <w:rPr>
           <w:b/>
@@ -1652,128 +1613,6 @@
           <w:sz w:val="32"/>
           <w:szCs w:val="32"/>
         </w:rPr>
-        <w:t>Networking:</w:t>
-      </w:r>
-    </w:p>
-    <w:p>
-      <w:pPr>
-        <w:rPr>
-          <w:sz w:val="32"/>
-          <w:szCs w:val="32"/>
-        </w:rPr>
-      </w:pPr>
-      <w:r>
-        <w:rPr>
-          <w:sz w:val="32"/>
-          <w:szCs w:val="32"/>
-        </w:rPr>
-        <w:t>Will allow for the developer to specify what variables are to be passed to and from the server</w:t>
-      </w:r>
-      <w:r>
-        <w:rPr>
-          <w:sz w:val="32"/>
-          <w:szCs w:val="32"/>
-        </w:rPr>
-        <w:t>.</w:t>
-      </w:r>
-      <w:r>
-        <w:rPr>
-          <w:sz w:val="32"/>
-          <w:szCs w:val="32"/>
-        </w:rPr>
-        <w:t xml:space="preserve"> </w:t>
-      </w:r>
-      <w:r>
-        <w:rPr>
-          <w:sz w:val="32"/>
-          <w:szCs w:val="32"/>
-        </w:rPr>
-        <w:t>Will have</w:t>
-      </w:r>
-      <w:r>
-        <w:rPr>
-          <w:sz w:val="32"/>
-          <w:szCs w:val="32"/>
-        </w:rPr>
-        <w:t xml:space="preserve"> default variables to be passed in for the resource management system</w:t>
-      </w:r>
-      <w:r>
-        <w:rPr>
-          <w:sz w:val="32"/>
-          <w:szCs w:val="32"/>
-        </w:rPr>
-        <w:t xml:space="preserve"> that can be </w:t>
-      </w:r>
-      <w:r>
-        <w:rPr>
-          <w:sz w:val="32"/>
-          <w:szCs w:val="32"/>
-        </w:rPr>
-        <w:t>overridden</w:t>
-      </w:r>
-      <w:r>
-        <w:rPr>
-          <w:sz w:val="32"/>
-          <w:szCs w:val="32"/>
-        </w:rPr>
-        <w:t>.</w:t>
-      </w:r>
-    </w:p>
-    <w:p>
-      <w:pPr>
-        <w:rPr>
-          <w:sz w:val="32"/>
-          <w:szCs w:val="32"/>
-        </w:rPr>
-      </w:pPr>
-      <w:r>
-        <w:rPr>
-          <w:sz w:val="32"/>
-          <w:szCs w:val="32"/>
-        </w:rPr>
-        <w:t xml:space="preserve">What kind of connection, what to do if no response / unexpected response, every interaction made and if it is </w:t>
-      </w:r>
-      <w:proofErr w:type="gramStart"/>
-      <w:r>
-        <w:rPr>
-          <w:sz w:val="32"/>
-          <w:szCs w:val="32"/>
-        </w:rPr>
-        <w:t>expected</w:t>
-      </w:r>
-      <w:proofErr w:type="gramEnd"/>
-    </w:p>
-    <w:p>
-      <w:pPr>
-        <w:rPr>
-          <w:sz w:val="36"/>
-          <w:szCs w:val="36"/>
-        </w:rPr>
-      </w:pPr>
-    </w:p>
-    <w:p>
-      <w:pPr>
-        <w:rPr>
-          <w:sz w:val="32"/>
-          <w:szCs w:val="32"/>
-        </w:rPr>
-      </w:pPr>
-      <w:r>
-        <w:rPr>
-          <w:b/>
-          <w:bCs/>
-          <w:sz w:val="32"/>
-          <w:szCs w:val="32"/>
-        </w:rPr>
-        <w:t>Resource attribute</w:t>
-      </w:r>
-      <w:r>
-        <w:rPr>
-          <w:b/>
-          <w:bCs/>
-          <w:sz w:val="32"/>
-          <w:szCs w:val="32"/>
-        </w:rPr>
         <w:t xml:space="preserve"> system:</w:t>
       </w:r>
     </w:p>
@@ -1849,6 +1688,7 @@
           <w:sz w:val="32"/>
           <w:szCs w:val="32"/>
         </w:rPr>
+        <w:lastRenderedPageBreak/>
         <w:drawing>
           <wp:inline distT="0" distB="0" distL="0" distR="0" wp14:anchorId="7550C487" wp14:editId="32110DEF">
             <wp:extent cx="5724525" cy="2705100"/>
@@ -1906,31 +1746,21 @@
           <w:szCs w:val="32"/>
         </w:rPr>
       </w:pPr>
-      <w:r>
-        <w:rPr>
-          <w:sz w:val="32"/>
-          <w:szCs w:val="32"/>
-        </w:rPr>
-        <w:br w:type="page"/>
-      </w:r>
-    </w:p>
-    <w:p>
-      <w:pPr>
+    </w:p>
+    <w:p>
+      <w:pPr>
+        <w:rPr>
+          <w:sz w:val="32"/>
+          <w:szCs w:val="32"/>
+        </w:rPr>
+      </w:pPr>
+      <w:r>
         <w:rPr>
           <w:b/>
           <w:bCs/>
           <w:sz w:val="32"/>
           <w:szCs w:val="32"/>
         </w:rPr>
-      </w:pPr>
-      <w:r>
-        <w:rPr>
-          <w:b/>
-          <w:bCs/>
-          <w:sz w:val="32"/>
-          <w:szCs w:val="32"/>
-        </w:rPr>
-        <w:lastRenderedPageBreak/>
         <w:t>Resource nodes:</w:t>
       </w:r>
     </w:p>
@@ -2137,17 +1967,8 @@
           <w:sz w:val="32"/>
           <w:szCs w:val="32"/>
         </w:rPr>
-        <w:t xml:space="preserve"> (int</w:t>
-      </w:r>
-      <w:proofErr w:type="gramStart"/>
-      <w:r>
-        <w:rPr>
-          <w:sz w:val="32"/>
-          <w:szCs w:val="32"/>
-        </w:rPr>
-        <w:t>)</w:t>
-      </w:r>
-      <w:proofErr w:type="gramEnd"/>
+        <w:t xml:space="preserve"> (int)</w:t>
+      </w:r>
     </w:p>
     <w:p>
       <w:pPr>
@@ -2293,6 +2114,13 @@
           <w:szCs w:val="32"/>
         </w:rPr>
       </w:pPr>
+      <w:r>
+        <w:rPr>
+          <w:sz w:val="32"/>
+          <w:szCs w:val="32"/>
+        </w:rPr>
+        <w:br w:type="page"/>
+      </w:r>
     </w:p>
     <w:p>
       <w:pPr>
@@ -2308,6 +2136,7 @@
           <w:sz w:val="36"/>
           <w:szCs w:val="36"/>
         </w:rPr>
+        <w:lastRenderedPageBreak/>
         <w:t>How it will be integrated:</w:t>
       </w:r>
     </w:p>

</xml_diff>